<commit_message>
Included revised RTM in the SQAP
Included revised RTM in the SQAP
</commit_message>
<xml_diff>
--- a/documentation/softdev/JFK_SQAP.docx
+++ b/documentation/softdev/JFK_SQAP.docx
@@ -4730,15 +4730,7 @@
           <w:szCs w:val="24"/>
           <w:lang w:val="en-PH" w:eastAsia="x-none"/>
         </w:rPr>
-        <w:t xml:space="preserve">A user wants to buy products of the foundation </w:t>
-      </w:r>
-      <w:r>
-        <w:rPr>
-          <w:sz w:val="24"/>
-          <w:szCs w:val="24"/>
-          <w:lang w:val="en-PH" w:eastAsia="x-none"/>
-        </w:rPr>
-        <w:t>through the system but doesn’t have a PayPal account.</w:t>
+        <w:t>A user wants to buy products of the foundation through the system but doesn’t have a PayPal account.</w:t>
       </w:r>
     </w:p>
     <w:p>
@@ -10150,9 +10142,7 @@
           <w:lang w:val="en-PH" w:eastAsia="x-none"/>
         </w:rPr>
       </w:pPr>
-    </w:p>
-    <w:p>
-      <w:pPr>
+      <w:r>
         <w:rPr>
           <w:b/>
           <w:i/>
@@ -10160,8 +10150,11 @@
           <w:szCs w:val="28"/>
           <w:lang w:val="en-PH" w:eastAsia="x-none"/>
         </w:rPr>
-      </w:pPr>
-      <w:r>
+        <w:t>Implementation Map</w:t>
+      </w:r>
+    </w:p>
+    <w:p>
+      <w:pPr>
         <w:rPr>
           <w:b/>
           <w:i/>
@@ -10169,6 +10162,160 @@
           <w:szCs w:val="28"/>
           <w:lang w:val="en-PH" w:eastAsia="x-none"/>
         </w:rPr>
+      </w:pPr>
+    </w:p>
+    <w:p>
+      <w:pPr>
+        <w:rPr>
+          <w:b/>
+          <w:i/>
+          <w:sz w:val="28"/>
+          <w:szCs w:val="28"/>
+          <w:lang w:val="en-PH" w:eastAsia="x-none"/>
+        </w:rPr>
+      </w:pPr>
+    </w:p>
+    <w:p>
+      <w:pPr>
+        <w:rPr>
+          <w:b/>
+          <w:i/>
+          <w:sz w:val="28"/>
+          <w:szCs w:val="28"/>
+          <w:lang w:val="en-PH" w:eastAsia="x-none"/>
+        </w:rPr>
+      </w:pPr>
+    </w:p>
+    <w:p>
+      <w:pPr>
+        <w:rPr>
+          <w:b/>
+          <w:i/>
+          <w:sz w:val="28"/>
+          <w:szCs w:val="28"/>
+          <w:lang w:val="en-PH" w:eastAsia="x-none"/>
+        </w:rPr>
+      </w:pPr>
+    </w:p>
+    <w:p>
+      <w:pPr>
+        <w:rPr>
+          <w:b/>
+          <w:i/>
+          <w:sz w:val="28"/>
+          <w:szCs w:val="28"/>
+          <w:lang w:val="en-PH" w:eastAsia="x-none"/>
+        </w:rPr>
+      </w:pPr>
+    </w:p>
+    <w:p>
+      <w:pPr>
+        <w:rPr>
+          <w:b/>
+          <w:i/>
+          <w:sz w:val="28"/>
+          <w:szCs w:val="28"/>
+          <w:lang w:val="en-PH" w:eastAsia="x-none"/>
+        </w:rPr>
+      </w:pPr>
+    </w:p>
+    <w:p>
+      <w:pPr>
+        <w:rPr>
+          <w:b/>
+          <w:i/>
+          <w:sz w:val="28"/>
+          <w:szCs w:val="28"/>
+          <w:lang w:val="en-PH" w:eastAsia="x-none"/>
+        </w:rPr>
+      </w:pPr>
+    </w:p>
+    <w:p>
+      <w:pPr>
+        <w:rPr>
+          <w:b/>
+          <w:i/>
+          <w:sz w:val="28"/>
+          <w:szCs w:val="28"/>
+          <w:lang w:val="en-PH" w:eastAsia="x-none"/>
+        </w:rPr>
+      </w:pPr>
+      <w:r>
+        <w:rPr>
+          <w:noProof/>
+          <w:lang w:val="en-PH" w:eastAsia="en-PH"/>
+        </w:rPr>
+        <w:drawing>
+          <wp:anchor distT="0" distB="0" distL="114300" distR="114300" simplePos="0" relativeHeight="251661312" behindDoc="1" locked="0" layoutInCell="1" allowOverlap="1" wp14:anchorId="0DBB81ED" wp14:editId="6D741F23">
+            <wp:simplePos x="0" y="0"/>
+            <wp:positionH relativeFrom="margin">
+              <wp:align>center</wp:align>
+            </wp:positionH>
+            <wp:positionV relativeFrom="paragraph">
+              <wp:posOffset>300990</wp:posOffset>
+            </wp:positionV>
+            <wp:extent cx="7210425" cy="3571875"/>
+            <wp:effectExtent l="0" t="0" r="9525" b="9525"/>
+            <wp:wrapNone/>
+            <wp:docPr id="6" name="Picture 6"/>
+            <wp:cNvGraphicFramePr>
+              <a:graphicFrameLocks xmlns:a="http://schemas.openxmlformats.org/drawingml/2006/main" noChangeAspect="1"/>
+            </wp:cNvGraphicFramePr>
+            <a:graphic xmlns:a="http://schemas.openxmlformats.org/drawingml/2006/main">
+              <a:graphicData uri="http://schemas.openxmlformats.org/drawingml/2006/picture">
+                <pic:pic xmlns:pic="http://schemas.openxmlformats.org/drawingml/2006/picture">
+                  <pic:nvPicPr>
+                    <pic:cNvPr id="0" name="Picture 27"/>
+                    <pic:cNvPicPr>
+                      <a:picLocks noChangeAspect="1" noChangeArrowheads="1"/>
+                    </pic:cNvPicPr>
+                  </pic:nvPicPr>
+                  <pic:blipFill>
+                    <a:blip r:embed="rId14">
+                      <a:extLst>
+                        <a:ext uri="{28A0092B-C50C-407E-A947-70E740481C1C}">
+                          <a14:useLocalDpi xmlns:a14="http://schemas.microsoft.com/office/drawing/2010/main" val="0"/>
+                        </a:ext>
+                      </a:extLst>
+                    </a:blip>
+                    <a:srcRect/>
+                    <a:stretch>
+                      <a:fillRect/>
+                    </a:stretch>
+                  </pic:blipFill>
+                  <pic:spPr bwMode="auto">
+                    <a:xfrm>
+                      <a:off x="0" y="0"/>
+                      <a:ext cx="7210425" cy="3571875"/>
+                    </a:xfrm>
+                    <a:prstGeom prst="rect">
+                      <a:avLst/>
+                    </a:prstGeom>
+                    <a:noFill/>
+                    <a:ln>
+                      <a:noFill/>
+                    </a:ln>
+                  </pic:spPr>
+                </pic:pic>
+              </a:graphicData>
+            </a:graphic>
+            <wp14:sizeRelH relativeFrom="page">
+              <wp14:pctWidth>0</wp14:pctWidth>
+            </wp14:sizeRelH>
+            <wp14:sizeRelV relativeFrom="page">
+              <wp14:pctHeight>0</wp14:pctHeight>
+            </wp14:sizeRelV>
+          </wp:anchor>
+        </w:drawing>
+      </w:r>
+      <w:r>
+        <w:rPr>
+          <w:b/>
+          <w:i/>
+          <w:sz w:val="28"/>
+          <w:szCs w:val="28"/>
+          <w:lang w:val="en-PH" w:eastAsia="x-none"/>
+        </w:rPr>
         <w:t>Requirements Traceability Matrix</w:t>
       </w:r>
     </w:p>
@@ -10176,34 +10323,6 @@
       <w:pPr>
         <w:rPr>
           <w:b/>
-          <w:lang w:val="en-PH" w:eastAsia="x-none"/>
-        </w:rPr>
-      </w:pPr>
-    </w:p>
-    <w:p>
-      <w:pPr>
-        <w:rPr>
-          <w:lang w:val="en-PH" w:eastAsia="x-none"/>
-        </w:rPr>
-      </w:pPr>
-    </w:p>
-    <w:p>
-      <w:pPr>
-        <w:rPr>
-          <w:lang w:val="en-PH" w:eastAsia="x-none"/>
-        </w:rPr>
-      </w:pPr>
-    </w:p>
-    <w:p>
-      <w:pPr>
-        <w:rPr>
-          <w:lang w:val="en-PH" w:eastAsia="x-none"/>
-        </w:rPr>
-      </w:pPr>
-    </w:p>
-    <w:p>
-      <w:pPr>
-        <w:rPr>
           <w:lang w:val="en-PH" w:eastAsia="x-none"/>
         </w:rPr>
       </w:pPr>
@@ -11468,14 +11587,719 @@
     </w:p>
     <w:p>
       <w:pPr>
-        <w:rPr>
-          <w:sz w:val="24"/>
-          <w:szCs w:val="24"/>
-          <w:lang w:val="en-PH" w:eastAsia="x-none"/>
-        </w:rPr>
-      </w:pPr>
+        <w:pStyle w:val="ListParagraph"/>
+        <w:numPr>
+          <w:ilvl w:val="0"/>
+          <w:numId w:val="27"/>
+        </w:numPr>
+        <w:rPr>
+          <w:sz w:val="24"/>
+          <w:szCs w:val="24"/>
+          <w:lang w:val="en-PH" w:eastAsia="x-none"/>
+        </w:rPr>
+      </w:pPr>
+      <w:r>
+        <w:rPr>
+          <w:sz w:val="24"/>
+          <w:szCs w:val="24"/>
+          <w:lang w:val="en-PH" w:eastAsia="x-none"/>
+        </w:rPr>
+        <w:t>Home Page</w:t>
+      </w:r>
+    </w:p>
+    <w:p>
+      <w:pPr>
+        <w:pStyle w:val="ListParagraph"/>
+        <w:numPr>
+          <w:ilvl w:val="0"/>
+          <w:numId w:val="26"/>
+        </w:numPr>
+        <w:rPr>
+          <w:sz w:val="24"/>
+          <w:szCs w:val="24"/>
+          <w:lang w:val="en-PH" w:eastAsia="x-none"/>
+        </w:rPr>
+      </w:pPr>
+      <w:r>
+        <w:rPr>
+          <w:sz w:val="24"/>
+          <w:szCs w:val="24"/>
+          <w:lang w:val="en-PH" w:eastAsia="x-none"/>
+        </w:rPr>
+        <w:t>User can donate</w:t>
+      </w:r>
+    </w:p>
+    <w:p>
+      <w:pPr>
+        <w:pStyle w:val="ListParagraph"/>
+        <w:numPr>
+          <w:ilvl w:val="0"/>
+          <w:numId w:val="26"/>
+        </w:numPr>
+        <w:rPr>
+          <w:sz w:val="24"/>
+          <w:szCs w:val="24"/>
+          <w:lang w:val="en-PH" w:eastAsia="x-none"/>
+        </w:rPr>
+      </w:pPr>
+      <w:r>
+        <w:rPr>
+          <w:sz w:val="24"/>
+          <w:szCs w:val="24"/>
+          <w:lang w:val="en-PH" w:eastAsia="x-none"/>
+        </w:rPr>
+        <w:t>User can subscribe</w:t>
+      </w:r>
+    </w:p>
+    <w:p>
+      <w:pPr>
+        <w:pStyle w:val="ListParagraph"/>
+        <w:numPr>
+          <w:ilvl w:val="0"/>
+          <w:numId w:val="26"/>
+        </w:numPr>
+        <w:rPr>
+          <w:sz w:val="24"/>
+          <w:szCs w:val="24"/>
+          <w:lang w:val="en-PH" w:eastAsia="x-none"/>
+        </w:rPr>
+      </w:pPr>
+      <w:r>
+        <w:rPr>
+          <w:sz w:val="24"/>
+          <w:szCs w:val="24"/>
+          <w:lang w:val="en-PH" w:eastAsia="x-none"/>
+        </w:rPr>
+        <w:t>User can volunteer</w:t>
+      </w:r>
+    </w:p>
+    <w:p>
+      <w:pPr>
+        <w:pStyle w:val="ListParagraph"/>
+        <w:numPr>
+          <w:ilvl w:val="0"/>
+          <w:numId w:val="27"/>
+        </w:numPr>
+        <w:rPr>
+          <w:sz w:val="24"/>
+          <w:szCs w:val="24"/>
+          <w:lang w:val="en-PH" w:eastAsia="x-none"/>
+        </w:rPr>
+      </w:pPr>
+      <w:r>
+        <w:rPr>
+          <w:sz w:val="24"/>
+          <w:szCs w:val="24"/>
+          <w:lang w:val="en-PH" w:eastAsia="x-none"/>
+        </w:rPr>
+        <w:t>Programs Page</w:t>
+      </w:r>
+    </w:p>
+    <w:p>
+      <w:pPr>
+        <w:pStyle w:val="ListParagraph"/>
+        <w:numPr>
+          <w:ilvl w:val="0"/>
+          <w:numId w:val="26"/>
+        </w:numPr>
+        <w:rPr>
+          <w:sz w:val="24"/>
+          <w:szCs w:val="24"/>
+          <w:lang w:val="en-PH" w:eastAsia="x-none"/>
+        </w:rPr>
+      </w:pPr>
+      <w:r>
+        <w:rPr>
+          <w:sz w:val="24"/>
+          <w:szCs w:val="24"/>
+          <w:lang w:val="en-PH" w:eastAsia="x-none"/>
+        </w:rPr>
+        <w:t>User can view programs of the foundation</w:t>
+      </w:r>
+    </w:p>
+    <w:p>
+      <w:pPr>
+        <w:pStyle w:val="ListParagraph"/>
+        <w:numPr>
+          <w:ilvl w:val="0"/>
+          <w:numId w:val="26"/>
+        </w:numPr>
+        <w:rPr>
+          <w:sz w:val="24"/>
+          <w:szCs w:val="24"/>
+          <w:lang w:val="en-PH" w:eastAsia="x-none"/>
+        </w:rPr>
+      </w:pPr>
+      <w:r>
+        <w:rPr>
+          <w:sz w:val="24"/>
+          <w:szCs w:val="24"/>
+          <w:lang w:val="en-PH" w:eastAsia="x-none"/>
+        </w:rPr>
+        <w:t>User can volunteer</w:t>
+      </w:r>
       <w:bookmarkStart w:id="2" w:name="_GoBack"/>
       <w:bookmarkEnd w:id="2"/>
+    </w:p>
+    <w:p>
+      <w:pPr>
+        <w:pStyle w:val="ListParagraph"/>
+        <w:numPr>
+          <w:ilvl w:val="0"/>
+          <w:numId w:val="27"/>
+        </w:numPr>
+        <w:rPr>
+          <w:sz w:val="24"/>
+          <w:szCs w:val="24"/>
+          <w:lang w:val="en-PH" w:eastAsia="x-none"/>
+        </w:rPr>
+      </w:pPr>
+      <w:r>
+        <w:rPr>
+          <w:sz w:val="24"/>
+          <w:szCs w:val="24"/>
+          <w:lang w:val="en-PH" w:eastAsia="x-none"/>
+        </w:rPr>
+        <w:t>Donate Page</w:t>
+      </w:r>
+    </w:p>
+    <w:p>
+      <w:pPr>
+        <w:pStyle w:val="ListParagraph"/>
+        <w:numPr>
+          <w:ilvl w:val="0"/>
+          <w:numId w:val="26"/>
+        </w:numPr>
+        <w:rPr>
+          <w:sz w:val="24"/>
+          <w:szCs w:val="24"/>
+          <w:lang w:val="en-PH" w:eastAsia="x-none"/>
+        </w:rPr>
+      </w:pPr>
+      <w:r>
+        <w:rPr>
+          <w:sz w:val="24"/>
+          <w:szCs w:val="24"/>
+          <w:lang w:val="en-PH" w:eastAsia="x-none"/>
+        </w:rPr>
+        <w:t>User can donate</w:t>
+      </w:r>
+    </w:p>
+    <w:p>
+      <w:pPr>
+        <w:pStyle w:val="ListParagraph"/>
+        <w:numPr>
+          <w:ilvl w:val="0"/>
+          <w:numId w:val="27"/>
+        </w:numPr>
+        <w:rPr>
+          <w:sz w:val="24"/>
+          <w:szCs w:val="24"/>
+          <w:lang w:val="en-PH" w:eastAsia="x-none"/>
+        </w:rPr>
+      </w:pPr>
+      <w:r>
+        <w:rPr>
+          <w:sz w:val="24"/>
+          <w:szCs w:val="24"/>
+          <w:lang w:val="en-PH" w:eastAsia="x-none"/>
+        </w:rPr>
+        <w:t>Shop</w:t>
+      </w:r>
+      <w:r>
+        <w:rPr>
+          <w:sz w:val="24"/>
+          <w:szCs w:val="24"/>
+          <w:lang w:val="en-PH" w:eastAsia="x-none"/>
+        </w:rPr>
+        <w:t xml:space="preserve"> Page</w:t>
+      </w:r>
+    </w:p>
+    <w:p>
+      <w:pPr>
+        <w:pStyle w:val="ListParagraph"/>
+        <w:numPr>
+          <w:ilvl w:val="0"/>
+          <w:numId w:val="26"/>
+        </w:numPr>
+        <w:rPr>
+          <w:sz w:val="24"/>
+          <w:szCs w:val="24"/>
+          <w:lang w:val="en-PH" w:eastAsia="x-none"/>
+        </w:rPr>
+      </w:pPr>
+      <w:r>
+        <w:rPr>
+          <w:sz w:val="24"/>
+          <w:szCs w:val="24"/>
+          <w:lang w:val="en-PH" w:eastAsia="x-none"/>
+        </w:rPr>
+        <w:t>User can shop products of the foundation</w:t>
+      </w:r>
+    </w:p>
+    <w:p>
+      <w:pPr>
+        <w:pStyle w:val="ListParagraph"/>
+        <w:numPr>
+          <w:ilvl w:val="0"/>
+          <w:numId w:val="27"/>
+        </w:numPr>
+        <w:rPr>
+          <w:sz w:val="24"/>
+          <w:szCs w:val="24"/>
+          <w:lang w:val="en-PH" w:eastAsia="x-none"/>
+        </w:rPr>
+      </w:pPr>
+      <w:r>
+        <w:rPr>
+          <w:sz w:val="24"/>
+          <w:szCs w:val="24"/>
+          <w:lang w:val="en-PH" w:eastAsia="x-none"/>
+        </w:rPr>
+        <w:t>Login Page</w:t>
+      </w:r>
+    </w:p>
+    <w:p>
+      <w:pPr>
+        <w:pStyle w:val="ListParagraph"/>
+        <w:numPr>
+          <w:ilvl w:val="0"/>
+          <w:numId w:val="26"/>
+        </w:numPr>
+        <w:rPr>
+          <w:sz w:val="24"/>
+          <w:szCs w:val="24"/>
+          <w:lang w:val="en-PH" w:eastAsia="x-none"/>
+        </w:rPr>
+      </w:pPr>
+      <w:r>
+        <w:rPr>
+          <w:sz w:val="24"/>
+          <w:szCs w:val="24"/>
+          <w:lang w:val="en-PH" w:eastAsia="x-none"/>
+        </w:rPr>
+        <w:t>Administrator can login</w:t>
+      </w:r>
+    </w:p>
+    <w:p>
+      <w:pPr>
+        <w:pStyle w:val="ListParagraph"/>
+        <w:numPr>
+          <w:ilvl w:val="0"/>
+          <w:numId w:val="27"/>
+        </w:numPr>
+        <w:rPr>
+          <w:sz w:val="24"/>
+          <w:szCs w:val="24"/>
+          <w:lang w:val="en-PH" w:eastAsia="x-none"/>
+        </w:rPr>
+      </w:pPr>
+      <w:r>
+        <w:rPr>
+          <w:sz w:val="24"/>
+          <w:szCs w:val="24"/>
+          <w:lang w:val="en-PH" w:eastAsia="x-none"/>
+        </w:rPr>
+        <w:t>Volunteer Page</w:t>
+      </w:r>
+    </w:p>
+    <w:p>
+      <w:pPr>
+        <w:pStyle w:val="ListParagraph"/>
+        <w:numPr>
+          <w:ilvl w:val="0"/>
+          <w:numId w:val="26"/>
+        </w:numPr>
+        <w:rPr>
+          <w:sz w:val="24"/>
+          <w:szCs w:val="24"/>
+          <w:lang w:val="en-PH" w:eastAsia="x-none"/>
+        </w:rPr>
+      </w:pPr>
+      <w:r>
+        <w:rPr>
+          <w:sz w:val="24"/>
+          <w:szCs w:val="24"/>
+          <w:lang w:val="en-PH" w:eastAsia="x-none"/>
+        </w:rPr>
+        <w:t>Administrator can only view the page once login</w:t>
+      </w:r>
+    </w:p>
+    <w:p>
+      <w:pPr>
+        <w:pStyle w:val="ListParagraph"/>
+        <w:numPr>
+          <w:ilvl w:val="0"/>
+          <w:numId w:val="26"/>
+        </w:numPr>
+        <w:rPr>
+          <w:sz w:val="24"/>
+          <w:szCs w:val="24"/>
+          <w:lang w:val="en-PH" w:eastAsia="x-none"/>
+        </w:rPr>
+      </w:pPr>
+      <w:r>
+        <w:rPr>
+          <w:sz w:val="24"/>
+          <w:szCs w:val="24"/>
+          <w:lang w:val="en-PH" w:eastAsia="x-none"/>
+        </w:rPr>
+        <w:t>Administrator can view list of volunteers</w:t>
+      </w:r>
+    </w:p>
+    <w:p>
+      <w:pPr>
+        <w:pStyle w:val="ListParagraph"/>
+        <w:numPr>
+          <w:ilvl w:val="0"/>
+          <w:numId w:val="26"/>
+        </w:numPr>
+        <w:rPr>
+          <w:sz w:val="24"/>
+          <w:szCs w:val="24"/>
+          <w:lang w:val="en-PH" w:eastAsia="x-none"/>
+        </w:rPr>
+      </w:pPr>
+      <w:r>
+        <w:rPr>
+          <w:sz w:val="24"/>
+          <w:szCs w:val="24"/>
+          <w:lang w:val="en-PH" w:eastAsia="x-none"/>
+        </w:rPr>
+        <w:t>Administrator can send email to the volunteers</w:t>
+      </w:r>
+    </w:p>
+    <w:p>
+      <w:pPr>
+        <w:pStyle w:val="ListParagraph"/>
+        <w:numPr>
+          <w:ilvl w:val="0"/>
+          <w:numId w:val="26"/>
+        </w:numPr>
+        <w:rPr>
+          <w:sz w:val="24"/>
+          <w:szCs w:val="24"/>
+          <w:lang w:val="en-PH" w:eastAsia="x-none"/>
+        </w:rPr>
+      </w:pPr>
+      <w:r>
+        <w:rPr>
+          <w:sz w:val="24"/>
+          <w:szCs w:val="24"/>
+          <w:lang w:val="en-PH" w:eastAsia="x-none"/>
+        </w:rPr>
+        <w:t>Administrator can delete volunteers</w:t>
+      </w:r>
+    </w:p>
+    <w:p>
+      <w:pPr>
+        <w:pStyle w:val="ListParagraph"/>
+        <w:numPr>
+          <w:ilvl w:val="0"/>
+          <w:numId w:val="27"/>
+        </w:numPr>
+        <w:rPr>
+          <w:sz w:val="24"/>
+          <w:szCs w:val="24"/>
+          <w:lang w:val="en-PH" w:eastAsia="x-none"/>
+        </w:rPr>
+      </w:pPr>
+      <w:r>
+        <w:rPr>
+          <w:sz w:val="24"/>
+          <w:szCs w:val="24"/>
+          <w:lang w:val="en-PH" w:eastAsia="x-none"/>
+        </w:rPr>
+        <w:t>Products Page</w:t>
+      </w:r>
+    </w:p>
+    <w:p>
+      <w:pPr>
+        <w:pStyle w:val="ListParagraph"/>
+        <w:numPr>
+          <w:ilvl w:val="0"/>
+          <w:numId w:val="29"/>
+        </w:numPr>
+        <w:rPr>
+          <w:sz w:val="24"/>
+          <w:szCs w:val="24"/>
+          <w:lang w:val="en-PH" w:eastAsia="x-none"/>
+        </w:rPr>
+      </w:pPr>
+      <w:r>
+        <w:rPr>
+          <w:sz w:val="24"/>
+          <w:szCs w:val="24"/>
+          <w:lang w:val="en-PH" w:eastAsia="x-none"/>
+        </w:rPr>
+        <w:t>Administrator can view details of the products</w:t>
+      </w:r>
+    </w:p>
+    <w:p>
+      <w:pPr>
+        <w:pStyle w:val="ListParagraph"/>
+        <w:numPr>
+          <w:ilvl w:val="0"/>
+          <w:numId w:val="29"/>
+        </w:numPr>
+        <w:rPr>
+          <w:sz w:val="24"/>
+          <w:szCs w:val="24"/>
+          <w:lang w:val="en-PH" w:eastAsia="x-none"/>
+        </w:rPr>
+      </w:pPr>
+      <w:r>
+        <w:rPr>
+          <w:sz w:val="24"/>
+          <w:szCs w:val="24"/>
+          <w:lang w:val="en-PH" w:eastAsia="x-none"/>
+        </w:rPr>
+        <w:t xml:space="preserve">Administrator can update </w:t>
+      </w:r>
+      <w:r>
+        <w:rPr>
+          <w:sz w:val="24"/>
+          <w:szCs w:val="24"/>
+          <w:lang w:val="en-PH" w:eastAsia="x-none"/>
+        </w:rPr>
+        <w:t>details of the products</w:t>
+      </w:r>
+    </w:p>
+    <w:p>
+      <w:pPr>
+        <w:pStyle w:val="ListParagraph"/>
+        <w:numPr>
+          <w:ilvl w:val="0"/>
+          <w:numId w:val="29"/>
+        </w:numPr>
+        <w:rPr>
+          <w:sz w:val="24"/>
+          <w:szCs w:val="24"/>
+          <w:lang w:val="en-PH" w:eastAsia="x-none"/>
+        </w:rPr>
+      </w:pPr>
+      <w:r>
+        <w:rPr>
+          <w:sz w:val="24"/>
+          <w:szCs w:val="24"/>
+          <w:lang w:val="en-PH" w:eastAsia="x-none"/>
+        </w:rPr>
+        <w:t xml:space="preserve">Administrator can delete </w:t>
+      </w:r>
+      <w:r>
+        <w:rPr>
+          <w:sz w:val="24"/>
+          <w:szCs w:val="24"/>
+          <w:lang w:val="en-PH" w:eastAsia="x-none"/>
+        </w:rPr>
+        <w:t>details of the products</w:t>
+      </w:r>
+    </w:p>
+    <w:p>
+      <w:pPr>
+        <w:pStyle w:val="ListParagraph"/>
+        <w:numPr>
+          <w:ilvl w:val="0"/>
+          <w:numId w:val="29"/>
+        </w:numPr>
+        <w:rPr>
+          <w:sz w:val="24"/>
+          <w:szCs w:val="24"/>
+          <w:lang w:val="en-PH" w:eastAsia="x-none"/>
+        </w:rPr>
+      </w:pPr>
+      <w:r>
+        <w:rPr>
+          <w:sz w:val="24"/>
+          <w:szCs w:val="24"/>
+          <w:lang w:val="en-PH" w:eastAsia="x-none"/>
+        </w:rPr>
+        <w:t xml:space="preserve">Administrator can </w:t>
+      </w:r>
+      <w:r>
+        <w:rPr>
+          <w:sz w:val="24"/>
+          <w:szCs w:val="24"/>
+          <w:lang w:val="en-PH" w:eastAsia="x-none"/>
+        </w:rPr>
+        <w:t>add</w:t>
+      </w:r>
+      <w:r>
+        <w:rPr>
+          <w:sz w:val="24"/>
+          <w:szCs w:val="24"/>
+          <w:lang w:val="en-PH" w:eastAsia="x-none"/>
+        </w:rPr>
+        <w:t xml:space="preserve"> products</w:t>
+      </w:r>
+    </w:p>
+    <w:p>
+      <w:pPr>
+        <w:pStyle w:val="ListParagraph"/>
+        <w:numPr>
+          <w:ilvl w:val="0"/>
+          <w:numId w:val="27"/>
+        </w:numPr>
+        <w:rPr>
+          <w:sz w:val="24"/>
+          <w:szCs w:val="24"/>
+          <w:lang w:val="en-PH" w:eastAsia="x-none"/>
+        </w:rPr>
+      </w:pPr>
+      <w:r>
+        <w:rPr>
+          <w:sz w:val="24"/>
+          <w:szCs w:val="24"/>
+          <w:lang w:val="en-PH" w:eastAsia="x-none"/>
+        </w:rPr>
+        <w:t>Subscriber Page</w:t>
+      </w:r>
+    </w:p>
+    <w:p>
+      <w:pPr>
+        <w:pStyle w:val="ListParagraph"/>
+        <w:numPr>
+          <w:ilvl w:val="0"/>
+          <w:numId w:val="28"/>
+        </w:numPr>
+        <w:rPr>
+          <w:sz w:val="24"/>
+          <w:szCs w:val="24"/>
+          <w:lang w:val="en-PH" w:eastAsia="x-none"/>
+        </w:rPr>
+      </w:pPr>
+      <w:r>
+        <w:rPr>
+          <w:sz w:val="24"/>
+          <w:szCs w:val="24"/>
+          <w:lang w:val="en-PH" w:eastAsia="x-none"/>
+        </w:rPr>
+        <w:t>Administrator can only view the page once login</w:t>
+      </w:r>
+    </w:p>
+    <w:p>
+      <w:pPr>
+        <w:pStyle w:val="ListParagraph"/>
+        <w:numPr>
+          <w:ilvl w:val="0"/>
+          <w:numId w:val="28"/>
+        </w:numPr>
+        <w:rPr>
+          <w:sz w:val="24"/>
+          <w:szCs w:val="24"/>
+          <w:lang w:val="en-PH" w:eastAsia="x-none"/>
+        </w:rPr>
+      </w:pPr>
+      <w:r>
+        <w:rPr>
+          <w:sz w:val="24"/>
+          <w:szCs w:val="24"/>
+          <w:lang w:val="en-PH" w:eastAsia="x-none"/>
+        </w:rPr>
+        <w:t>Administrator can view list</w:t>
+      </w:r>
+      <w:r>
+        <w:rPr>
+          <w:sz w:val="24"/>
+          <w:szCs w:val="24"/>
+          <w:lang w:val="en-PH" w:eastAsia="x-none"/>
+        </w:rPr>
+        <w:t xml:space="preserve"> of subscriber</w:t>
+      </w:r>
+      <w:r>
+        <w:rPr>
+          <w:sz w:val="24"/>
+          <w:szCs w:val="24"/>
+          <w:lang w:val="en-PH" w:eastAsia="x-none"/>
+        </w:rPr>
+        <w:t>s</w:t>
+      </w:r>
+    </w:p>
+    <w:p>
+      <w:pPr>
+        <w:pStyle w:val="ListParagraph"/>
+        <w:numPr>
+          <w:ilvl w:val="0"/>
+          <w:numId w:val="28"/>
+        </w:numPr>
+        <w:rPr>
+          <w:sz w:val="24"/>
+          <w:szCs w:val="24"/>
+          <w:lang w:val="en-PH" w:eastAsia="x-none"/>
+        </w:rPr>
+      </w:pPr>
+      <w:r>
+        <w:rPr>
+          <w:sz w:val="24"/>
+          <w:szCs w:val="24"/>
+          <w:lang w:val="en-PH" w:eastAsia="x-none"/>
+        </w:rPr>
+        <w:t>Admin</w:t>
+      </w:r>
+      <w:r>
+        <w:rPr>
+          <w:sz w:val="24"/>
+          <w:szCs w:val="24"/>
+          <w:lang w:val="en-PH" w:eastAsia="x-none"/>
+        </w:rPr>
+        <w:t>istrator can send email to the subscriber</w:t>
+      </w:r>
+      <w:r>
+        <w:rPr>
+          <w:sz w:val="24"/>
+          <w:szCs w:val="24"/>
+          <w:lang w:val="en-PH" w:eastAsia="x-none"/>
+        </w:rPr>
+        <w:t>s</w:t>
+      </w:r>
+    </w:p>
+    <w:p>
+      <w:pPr>
+        <w:pStyle w:val="ListParagraph"/>
+        <w:numPr>
+          <w:ilvl w:val="0"/>
+          <w:numId w:val="28"/>
+        </w:numPr>
+        <w:rPr>
+          <w:sz w:val="24"/>
+          <w:szCs w:val="24"/>
+          <w:lang w:val="en-PH" w:eastAsia="x-none"/>
+        </w:rPr>
+      </w:pPr>
+      <w:r>
+        <w:rPr>
+          <w:sz w:val="24"/>
+          <w:szCs w:val="24"/>
+          <w:lang w:val="en-PH" w:eastAsia="x-none"/>
+        </w:rPr>
+        <w:t>Ad</w:t>
+      </w:r>
+      <w:r>
+        <w:rPr>
+          <w:sz w:val="24"/>
+          <w:szCs w:val="24"/>
+          <w:lang w:val="en-PH" w:eastAsia="x-none"/>
+        </w:rPr>
+        <w:t>ministrator can delete subscriber</w:t>
+      </w:r>
+      <w:r>
+        <w:rPr>
+          <w:sz w:val="24"/>
+          <w:szCs w:val="24"/>
+          <w:lang w:val="en-PH" w:eastAsia="x-none"/>
+        </w:rPr>
+        <w:t>s</w:t>
+      </w:r>
+    </w:p>
+    <w:p>
+      <w:pPr>
+        <w:pStyle w:val="ListParagraph"/>
+        <w:rPr>
+          <w:sz w:val="24"/>
+          <w:szCs w:val="24"/>
+          <w:lang w:val="en-PH" w:eastAsia="x-none"/>
+        </w:rPr>
+      </w:pPr>
     </w:p>
     <w:p>
       <w:pPr>
@@ -11526,9 +12350,11 @@
     <w:p>
       <w:pPr>
         <w:rPr>
-          <w:sz w:val="24"/>
-          <w:szCs w:val="24"/>
-          <w:lang w:val="en-PH" w:eastAsia="x-none"/>
+          <w:rFonts w:cs="Arial"/>
+          <w:color w:val="000000"/>
+          <w:sz w:val="24"/>
+          <w:szCs w:val="24"/>
+          <w:lang w:val="en"/>
         </w:rPr>
       </w:pPr>
       <w:r>
@@ -11607,22 +12433,292 @@
     </w:p>
     <w:p>
       <w:pPr>
+        <w:rPr>
+          <w:rFonts w:cs="Arial"/>
+          <w:color w:val="000000"/>
+          <w:sz w:val="24"/>
+          <w:szCs w:val="24"/>
+          <w:lang w:val="en"/>
+        </w:rPr>
+      </w:pPr>
+    </w:p>
+    <w:p>
+      <w:pPr>
+        <w:rPr>
+          <w:rFonts w:cs="Arial"/>
+          <w:color w:val="000000"/>
+          <w:sz w:val="24"/>
+          <w:szCs w:val="24"/>
+          <w:lang w:val="en"/>
+        </w:rPr>
+      </w:pPr>
+    </w:p>
+    <w:p>
+      <w:pPr>
+        <w:rPr>
+          <w:rFonts w:cs="Arial"/>
+          <w:color w:val="000000"/>
+          <w:sz w:val="24"/>
+          <w:szCs w:val="24"/>
+          <w:lang w:val="en"/>
+        </w:rPr>
+      </w:pPr>
+    </w:p>
+    <w:p>
+      <w:pPr>
+        <w:rPr>
+          <w:rFonts w:cs="Arial"/>
+          <w:color w:val="000000"/>
+          <w:sz w:val="24"/>
+          <w:szCs w:val="24"/>
+          <w:lang w:val="en"/>
+        </w:rPr>
+      </w:pPr>
+    </w:p>
+    <w:p>
+      <w:pPr>
+        <w:rPr>
+          <w:sz w:val="24"/>
+          <w:szCs w:val="24"/>
+          <w:lang w:val="en-PH" w:eastAsia="x-none"/>
+        </w:rPr>
+      </w:pPr>
+    </w:p>
+    <w:p>
+      <w:pPr>
         <w:pStyle w:val="Heading1"/>
-        <w:rPr>
-          <w:i/>
-          <w:iCs/>
-          <w:szCs w:val="28"/>
-          <w:lang w:val="en-PH"/>
-        </w:rPr>
-      </w:pPr>
-      <w:r>
         <w:rPr>
           <w:rStyle w:val="Emphasis"/>
           <w:szCs w:val="28"/>
           <w:lang w:val="en-PH"/>
         </w:rPr>
+      </w:pPr>
+      <w:r>
+        <w:rPr>
+          <w:rStyle w:val="Emphasis"/>
+          <w:szCs w:val="28"/>
+          <w:lang w:val="en-PH"/>
+        </w:rPr>
+        <w:lastRenderedPageBreak/>
         <w:t>Approach</w:t>
       </w:r>
+    </w:p>
+    <w:p>
+      <w:pPr>
+        <w:rPr>
+          <w:lang w:val="en-PH" w:eastAsia="x-none"/>
+        </w:rPr>
+      </w:pPr>
+    </w:p>
+    <w:tbl>
+      <w:tblPr>
+        <w:tblStyle w:val="GridTable1Light"/>
+        <w:tblW w:w="0" w:type="auto"/>
+        <w:tblLook w:val="04A0" w:firstRow="1" w:lastRow="0" w:firstColumn="1" w:lastColumn="0" w:noHBand="0" w:noVBand="1"/>
+      </w:tblPr>
+      <w:tblGrid>
+        <w:gridCol w:w="4675"/>
+        <w:gridCol w:w="4675"/>
+      </w:tblGrid>
+      <w:tr>
+        <w:trPr>
+          <w:cnfStyle w:val="100000000000" w:firstRow="1" w:lastRow="0" w:firstColumn="0" w:lastColumn="0" w:oddVBand="0" w:evenVBand="0" w:oddHBand="0" w:evenHBand="0" w:firstRowFirstColumn="0" w:firstRowLastColumn="0" w:lastRowFirstColumn="0" w:lastRowLastColumn="0"/>
+        </w:trPr>
+        <w:tc>
+          <w:tcPr>
+            <w:cnfStyle w:val="001000000000" w:firstRow="0" w:lastRow="0" w:firstColumn="1" w:lastColumn="0" w:oddVBand="0" w:evenVBand="0" w:oddHBand="0" w:evenHBand="0" w:firstRowFirstColumn="0" w:firstRowLastColumn="0" w:lastRowFirstColumn="0" w:lastRowLastColumn="0"/>
+            <w:tcW w:w="4675" w:type="dxa"/>
+          </w:tcPr>
+          <w:p>
+            <w:pPr>
+              <w:jc w:val="center"/>
+              <w:rPr>
+                <w:sz w:val="24"/>
+                <w:szCs w:val="24"/>
+                <w:lang w:val="en-PH" w:eastAsia="x-none"/>
+              </w:rPr>
+            </w:pPr>
+            <w:r>
+              <w:rPr>
+                <w:sz w:val="24"/>
+                <w:szCs w:val="24"/>
+                <w:lang w:val="en-PH" w:eastAsia="x-none"/>
+              </w:rPr>
+              <w:t>Approach</w:t>
+            </w:r>
+          </w:p>
+        </w:tc>
+        <w:tc>
+          <w:tcPr>
+            <w:tcW w:w="4675" w:type="dxa"/>
+          </w:tcPr>
+          <w:p>
+            <w:pPr>
+              <w:jc w:val="center"/>
+              <w:cnfStyle w:val="100000000000" w:firstRow="1" w:lastRow="0" w:firstColumn="0" w:lastColumn="0" w:oddVBand="0" w:evenVBand="0" w:oddHBand="0" w:evenHBand="0" w:firstRowFirstColumn="0" w:firstRowLastColumn="0" w:lastRowFirstColumn="0" w:lastRowLastColumn="0"/>
+              <w:rPr>
+                <w:sz w:val="24"/>
+                <w:szCs w:val="24"/>
+                <w:lang w:val="en-PH" w:eastAsia="x-none"/>
+              </w:rPr>
+            </w:pPr>
+            <w:r>
+              <w:rPr>
+                <w:sz w:val="24"/>
+                <w:szCs w:val="24"/>
+                <w:lang w:val="en-PH" w:eastAsia="x-none"/>
+              </w:rPr>
+              <w:t>Process</w:t>
+            </w:r>
+          </w:p>
+        </w:tc>
+      </w:tr>
+      <w:tr>
+        <w:tc>
+          <w:tcPr>
+            <w:cnfStyle w:val="001000000000" w:firstRow="0" w:lastRow="0" w:firstColumn="1" w:lastColumn="0" w:oddVBand="0" w:evenVBand="0" w:oddHBand="0" w:evenHBand="0" w:firstRowFirstColumn="0" w:firstRowLastColumn="0" w:lastRowFirstColumn="0" w:lastRowLastColumn="0"/>
+            <w:tcW w:w="4675" w:type="dxa"/>
+          </w:tcPr>
+          <w:p>
+            <w:pPr>
+              <w:rPr>
+                <w:sz w:val="24"/>
+                <w:szCs w:val="24"/>
+                <w:lang w:val="en-PH" w:eastAsia="x-none"/>
+              </w:rPr>
+            </w:pPr>
+            <w:r>
+              <w:rPr>
+                <w:sz w:val="24"/>
+                <w:szCs w:val="24"/>
+                <w:lang w:val="en-PH" w:eastAsia="x-none"/>
+              </w:rPr>
+              <w:t>Static Testing</w:t>
+            </w:r>
+          </w:p>
+        </w:tc>
+        <w:tc>
+          <w:tcPr>
+            <w:tcW w:w="4675" w:type="dxa"/>
+          </w:tcPr>
+          <w:p>
+            <w:pPr>
+              <w:cnfStyle w:val="000000000000" w:firstRow="0" w:lastRow="0" w:firstColumn="0" w:lastColumn="0" w:oddVBand="0" w:evenVBand="0" w:oddHBand="0" w:evenHBand="0" w:firstRowFirstColumn="0" w:firstRowLastColumn="0" w:lastRowFirstColumn="0" w:lastRowLastColumn="0"/>
+              <w:rPr>
+                <w:sz w:val="24"/>
+                <w:szCs w:val="24"/>
+                <w:lang w:val="en-PH" w:eastAsia="x-none"/>
+              </w:rPr>
+            </w:pPr>
+            <w:r>
+              <w:rPr>
+                <w:sz w:val="24"/>
+                <w:szCs w:val="24"/>
+                <w:lang w:val="en-PH" w:eastAsia="x-none"/>
+              </w:rPr>
+              <w:t>Quality Assurance team will test the documents and codes made by the developer team to</w:t>
+            </w:r>
+            <w:r>
+              <w:rPr>
+                <w:sz w:val="24"/>
+                <w:szCs w:val="24"/>
+                <w:lang w:val="en-PH" w:eastAsia="x-none"/>
+              </w:rPr>
+              <w:t xml:space="preserve"> see if it will meet the client’s requirements.</w:t>
+            </w:r>
+          </w:p>
+        </w:tc>
+      </w:tr>
+      <w:tr>
+        <w:tc>
+          <w:tcPr>
+            <w:cnfStyle w:val="001000000000" w:firstRow="0" w:lastRow="0" w:firstColumn="1" w:lastColumn="0" w:oddVBand="0" w:evenVBand="0" w:oddHBand="0" w:evenHBand="0" w:firstRowFirstColumn="0" w:firstRowLastColumn="0" w:lastRowFirstColumn="0" w:lastRowLastColumn="0"/>
+            <w:tcW w:w="4675" w:type="dxa"/>
+          </w:tcPr>
+          <w:p>
+            <w:pPr>
+              <w:rPr>
+                <w:sz w:val="24"/>
+                <w:szCs w:val="24"/>
+                <w:lang w:val="en-PH" w:eastAsia="x-none"/>
+              </w:rPr>
+            </w:pPr>
+            <w:r>
+              <w:rPr>
+                <w:sz w:val="24"/>
+                <w:szCs w:val="24"/>
+                <w:lang w:val="en-PH" w:eastAsia="x-none"/>
+              </w:rPr>
+              <w:t>Dynamic Testing</w:t>
+            </w:r>
+          </w:p>
+        </w:tc>
+        <w:tc>
+          <w:tcPr>
+            <w:tcW w:w="4675" w:type="dxa"/>
+          </w:tcPr>
+          <w:p>
+            <w:pPr>
+              <w:cnfStyle w:val="000000000000" w:firstRow="0" w:lastRow="0" w:firstColumn="0" w:lastColumn="0" w:oddVBand="0" w:evenVBand="0" w:oddHBand="0" w:evenHBand="0" w:firstRowFirstColumn="0" w:firstRowLastColumn="0" w:lastRowFirstColumn="0" w:lastRowLastColumn="0"/>
+              <w:rPr>
+                <w:sz w:val="24"/>
+                <w:szCs w:val="24"/>
+                <w:lang w:val="en-PH" w:eastAsia="x-none"/>
+              </w:rPr>
+            </w:pPr>
+            <w:r>
+              <w:rPr>
+                <w:sz w:val="24"/>
+                <w:szCs w:val="24"/>
+                <w:lang w:val="en-PH" w:eastAsia="x-none"/>
+              </w:rPr>
+              <w:t xml:space="preserve">Quality assurance team will test the developed system and see if it will meet the scenarios written in the test cases. </w:t>
+            </w:r>
+          </w:p>
+        </w:tc>
+      </w:tr>
+    </w:tbl>
+    <w:p>
+      <w:pPr>
+        <w:rPr>
+          <w:lang w:val="en-PH" w:eastAsia="x-none"/>
+        </w:rPr>
+      </w:pPr>
+    </w:p>
+    <w:p>
+      <w:pPr>
+        <w:rPr>
+          <w:lang w:val="en-PH" w:eastAsia="x-none"/>
+        </w:rPr>
+      </w:pPr>
+    </w:p>
+    <w:p>
+      <w:pPr>
+        <w:rPr>
+          <w:lang w:val="en-PH" w:eastAsia="x-none"/>
+        </w:rPr>
+      </w:pPr>
+    </w:p>
+    <w:p>
+      <w:pPr>
+        <w:rPr>
+          <w:lang w:val="en-PH" w:eastAsia="x-none"/>
+        </w:rPr>
+      </w:pPr>
+    </w:p>
+    <w:p>
+      <w:pPr>
+        <w:rPr>
+          <w:lang w:val="en-PH" w:eastAsia="x-none"/>
+        </w:rPr>
+      </w:pPr>
+    </w:p>
+    <w:p>
+      <w:pPr>
+        <w:rPr>
+          <w:lang w:val="en-PH" w:eastAsia="x-none"/>
+        </w:rPr>
+      </w:pPr>
     </w:p>
     <w:p>
       <w:pPr>
@@ -11671,7 +12767,7 @@
                     </pic:cNvPicPr>
                   </pic:nvPicPr>
                   <pic:blipFill>
-                    <a:blip r:embed="rId14">
+                    <a:blip r:embed="rId15">
                       <a:extLst>
                         <a:ext uri="{28A0092B-C50C-407E-A947-70E740481C1C}">
                           <a14:useLocalDpi xmlns:a14="http://schemas.microsoft.com/office/drawing/2010/main" val="0"/>
@@ -12178,6 +13274,62 @@
     </w:p>
     <w:p>
       <w:pPr>
+        <w:rPr>
+          <w:lang w:val="en-PH" w:eastAsia="x-none"/>
+        </w:rPr>
+      </w:pPr>
+    </w:p>
+    <w:p>
+      <w:pPr>
+        <w:rPr>
+          <w:lang w:val="en-PH" w:eastAsia="x-none"/>
+        </w:rPr>
+      </w:pPr>
+    </w:p>
+    <w:p>
+      <w:pPr>
+        <w:rPr>
+          <w:lang w:val="en-PH" w:eastAsia="x-none"/>
+        </w:rPr>
+      </w:pPr>
+    </w:p>
+    <w:p>
+      <w:pPr>
+        <w:rPr>
+          <w:lang w:val="en-PH" w:eastAsia="x-none"/>
+        </w:rPr>
+      </w:pPr>
+    </w:p>
+    <w:p>
+      <w:pPr>
+        <w:rPr>
+          <w:lang w:val="en-PH" w:eastAsia="x-none"/>
+        </w:rPr>
+      </w:pPr>
+    </w:p>
+    <w:p>
+      <w:pPr>
+        <w:rPr>
+          <w:lang w:val="en-PH" w:eastAsia="x-none"/>
+        </w:rPr>
+      </w:pPr>
+    </w:p>
+    <w:p>
+      <w:pPr>
+        <w:rPr>
+          <w:lang w:val="en-PH" w:eastAsia="x-none"/>
+        </w:rPr>
+      </w:pPr>
+    </w:p>
+    <w:p>
+      <w:pPr>
+        <w:rPr>
+          <w:lang w:val="en-PH" w:eastAsia="x-none"/>
+        </w:rPr>
+      </w:pPr>
+    </w:p>
+    <w:p>
+      <w:pPr>
         <w:pStyle w:val="Heading1"/>
         <w:rPr>
           <w:rStyle w:val="Emphasis"/>
@@ -12230,7 +13382,7 @@
                     </pic:cNvPicPr>
                   </pic:nvPicPr>
                   <pic:blipFill>
-                    <a:blip r:embed="rId15">
+                    <a:blip r:embed="rId16">
                       <a:extLst>
                         <a:ext uri="{28A0092B-C50C-407E-A947-70E740481C1C}">
                           <a14:useLocalDpi xmlns:a14="http://schemas.microsoft.com/office/drawing/2010/main" val="0"/>
@@ -12266,20 +13418,145 @@
       <w:pPr>
         <w:pStyle w:val="Heading1"/>
         <w:rPr>
-          <w:i/>
-          <w:iCs/>
-          <w:szCs w:val="28"/>
-          <w:lang w:val="en-PH"/>
-        </w:rPr>
-      </w:pPr>
-      <w:r>
-        <w:rPr>
           <w:rStyle w:val="Emphasis"/>
           <w:szCs w:val="28"/>
           <w:lang w:val="en-PH"/>
         </w:rPr>
+      </w:pPr>
+      <w:r>
+        <w:rPr>
+          <w:rStyle w:val="Emphasis"/>
+          <w:szCs w:val="28"/>
+          <w:lang w:val="en-PH"/>
+        </w:rPr>
         <w:t>Testing Tasks</w:t>
       </w:r>
+    </w:p>
+    <w:p>
+      <w:pPr>
+        <w:rPr>
+          <w:lang w:val="en-PH" w:eastAsia="x-none"/>
+        </w:rPr>
+      </w:pPr>
+    </w:p>
+    <w:p>
+      <w:pPr>
+        <w:rPr>
+          <w:lang w:val="en-PH" w:eastAsia="x-none"/>
+        </w:rPr>
+      </w:pPr>
+    </w:p>
+    <w:p>
+      <w:pPr>
+        <w:rPr>
+          <w:lang w:val="en-PH" w:eastAsia="x-none"/>
+        </w:rPr>
+      </w:pPr>
+    </w:p>
+    <w:p>
+      <w:pPr>
+        <w:rPr>
+          <w:lang w:val="en-PH" w:eastAsia="x-none"/>
+        </w:rPr>
+      </w:pPr>
+    </w:p>
+    <w:p>
+      <w:pPr>
+        <w:rPr>
+          <w:lang w:val="en-PH" w:eastAsia="x-none"/>
+        </w:rPr>
+      </w:pPr>
+    </w:p>
+    <w:p>
+      <w:pPr>
+        <w:rPr>
+          <w:lang w:val="en-PH" w:eastAsia="x-none"/>
+        </w:rPr>
+      </w:pPr>
+    </w:p>
+    <w:p>
+      <w:pPr>
+        <w:rPr>
+          <w:lang w:val="en-PH" w:eastAsia="x-none"/>
+        </w:rPr>
+      </w:pPr>
+    </w:p>
+    <w:p>
+      <w:pPr>
+        <w:rPr>
+          <w:lang w:val="en-PH" w:eastAsia="x-none"/>
+        </w:rPr>
+      </w:pPr>
+    </w:p>
+    <w:p>
+      <w:pPr>
+        <w:rPr>
+          <w:lang w:val="en-PH" w:eastAsia="x-none"/>
+        </w:rPr>
+      </w:pPr>
+    </w:p>
+    <w:p>
+      <w:pPr>
+        <w:rPr>
+          <w:lang w:val="en-PH" w:eastAsia="x-none"/>
+        </w:rPr>
+      </w:pPr>
+    </w:p>
+    <w:p>
+      <w:pPr>
+        <w:rPr>
+          <w:lang w:val="en-PH" w:eastAsia="x-none"/>
+        </w:rPr>
+      </w:pPr>
+    </w:p>
+    <w:p>
+      <w:pPr>
+        <w:rPr>
+          <w:lang w:val="en-PH" w:eastAsia="x-none"/>
+        </w:rPr>
+      </w:pPr>
+    </w:p>
+    <w:p>
+      <w:pPr>
+        <w:rPr>
+          <w:lang w:val="en-PH" w:eastAsia="x-none"/>
+        </w:rPr>
+      </w:pPr>
+    </w:p>
+    <w:p>
+      <w:pPr>
+        <w:rPr>
+          <w:lang w:val="en-PH" w:eastAsia="x-none"/>
+        </w:rPr>
+      </w:pPr>
+    </w:p>
+    <w:p>
+      <w:pPr>
+        <w:rPr>
+          <w:lang w:val="en-PH" w:eastAsia="x-none"/>
+        </w:rPr>
+      </w:pPr>
+    </w:p>
+    <w:p>
+      <w:pPr>
+        <w:rPr>
+          <w:lang w:val="en-PH" w:eastAsia="x-none"/>
+        </w:rPr>
+      </w:pPr>
+    </w:p>
+    <w:p>
+      <w:pPr>
+        <w:rPr>
+          <w:lang w:val="en-PH" w:eastAsia="x-none"/>
+        </w:rPr>
+      </w:pPr>
+    </w:p>
+    <w:p>
+      <w:pPr>
+        <w:rPr>
+          <w:lang w:val="en-PH" w:eastAsia="x-none"/>
+        </w:rPr>
+      </w:pPr>
     </w:p>
     <w:p>
       <w:pPr>
@@ -12658,7 +13935,6 @@
           <w:szCs w:val="24"/>
           <w:lang w:val="en-PH" w:eastAsia="x-none"/>
         </w:rPr>
-        <w:lastRenderedPageBreak/>
         <w:t>MySQL Workbench as visual tool for database</w:t>
       </w:r>
     </w:p>
@@ -13012,76 +14288,672 @@
     </w:p>
     <w:p>
       <w:pPr>
+        <w:rPr>
+          <w:sz w:val="24"/>
+          <w:szCs w:val="24"/>
+          <w:lang w:val="en-PH" w:eastAsia="x-none"/>
+        </w:rPr>
+      </w:pPr>
+    </w:p>
+    <w:p>
+      <w:pPr>
         <w:pStyle w:val="Heading1"/>
-        <w:rPr>
-          <w:i/>
-          <w:iCs/>
-          <w:szCs w:val="28"/>
-          <w:lang w:val="en-PH"/>
-        </w:rPr>
-      </w:pPr>
-      <w:r>
         <w:rPr>
           <w:rStyle w:val="Emphasis"/>
           <w:szCs w:val="28"/>
           <w:lang w:val="en-PH"/>
         </w:rPr>
-        <w:t>Responsibilities</w:t>
-      </w:r>
-    </w:p>
-    <w:p>
-      <w:pPr>
-        <w:pStyle w:val="Heading1"/>
+      </w:pPr>
+      <w:r>
         <w:rPr>
           <w:rStyle w:val="Emphasis"/>
           <w:szCs w:val="28"/>
           <w:lang w:val="en-PH"/>
         </w:rPr>
-      </w:pPr>
-      <w:r>
+        <w:lastRenderedPageBreak/>
+        <w:t>Responsibilities</w:t>
+      </w:r>
+    </w:p>
+    <w:p>
+      <w:pPr>
+        <w:rPr>
+          <w:sz w:val="24"/>
+          <w:szCs w:val="24"/>
+          <w:lang w:val="en-PH" w:eastAsia="x-none"/>
+        </w:rPr>
+      </w:pPr>
+      <w:r>
+        <w:rPr>
+          <w:noProof/>
+          <w:sz w:val="24"/>
+          <w:szCs w:val="24"/>
+          <w:lang w:val="en-PH" w:eastAsia="en-PH"/>
+        </w:rPr>
+        <w:drawing>
+          <wp:inline distT="0" distB="0" distL="0" distR="0">
+            <wp:extent cx="5943600" cy="1636108"/>
+            <wp:effectExtent l="0" t="0" r="0" b="2540"/>
+            <wp:docPr id="11" name="Picture 11" descr="C:\softdev2\apc-softdev-it111-02\documentation\softdev\Responsibilities.png"/>
+            <wp:cNvGraphicFramePr>
+              <a:graphicFrameLocks xmlns:a="http://schemas.openxmlformats.org/drawingml/2006/main" noChangeAspect="1"/>
+            </wp:cNvGraphicFramePr>
+            <a:graphic xmlns:a="http://schemas.openxmlformats.org/drawingml/2006/main">
+              <a:graphicData uri="http://schemas.openxmlformats.org/drawingml/2006/picture">
+                <pic:pic xmlns:pic="http://schemas.openxmlformats.org/drawingml/2006/picture">
+                  <pic:nvPicPr>
+                    <pic:cNvPr id="0" name="Picture 55" descr="C:\softdev2\apc-softdev-it111-02\documentation\softdev\Responsibilities.png"/>
+                    <pic:cNvPicPr>
+                      <a:picLocks noChangeAspect="1" noChangeArrowheads="1"/>
+                    </pic:cNvPicPr>
+                  </pic:nvPicPr>
+                  <pic:blipFill>
+                    <a:blip r:embed="rId17">
+                      <a:extLst>
+                        <a:ext uri="{28A0092B-C50C-407E-A947-70E740481C1C}">
+                          <a14:useLocalDpi xmlns:a14="http://schemas.microsoft.com/office/drawing/2010/main" val="0"/>
+                        </a:ext>
+                      </a:extLst>
+                    </a:blip>
+                    <a:srcRect/>
+                    <a:stretch>
+                      <a:fillRect/>
+                    </a:stretch>
+                  </pic:blipFill>
+                  <pic:spPr bwMode="auto">
+                    <a:xfrm>
+                      <a:off x="0" y="0"/>
+                      <a:ext cx="5943600" cy="1636108"/>
+                    </a:xfrm>
+                    <a:prstGeom prst="rect">
+                      <a:avLst/>
+                    </a:prstGeom>
+                    <a:noFill/>
+                    <a:ln>
+                      <a:noFill/>
+                    </a:ln>
+                  </pic:spPr>
+                </pic:pic>
+              </a:graphicData>
+            </a:graphic>
+          </wp:inline>
+        </w:drawing>
+      </w:r>
+    </w:p>
+    <w:p>
+      <w:pPr>
+        <w:rPr>
+          <w:sz w:val="24"/>
+          <w:szCs w:val="24"/>
+          <w:lang w:val="en-PH" w:eastAsia="x-none"/>
+        </w:rPr>
+      </w:pPr>
+    </w:p>
+    <w:p>
+      <w:pPr>
+        <w:rPr>
+          <w:sz w:val="24"/>
+          <w:szCs w:val="24"/>
+          <w:lang w:val="en-PH" w:eastAsia="x-none"/>
+        </w:rPr>
+      </w:pPr>
+    </w:p>
+    <w:p>
+      <w:pPr>
+        <w:rPr>
+          <w:sz w:val="24"/>
+          <w:szCs w:val="24"/>
+          <w:lang w:val="en-PH" w:eastAsia="x-none"/>
+        </w:rPr>
+      </w:pPr>
+    </w:p>
+    <w:p>
+      <w:pPr>
+        <w:rPr>
+          <w:sz w:val="24"/>
+          <w:szCs w:val="24"/>
+          <w:lang w:val="en-PH" w:eastAsia="x-none"/>
+        </w:rPr>
+      </w:pPr>
+    </w:p>
+    <w:p>
+      <w:pPr>
+        <w:pStyle w:val="Heading1"/>
         <w:rPr>
           <w:rStyle w:val="Emphasis"/>
           <w:szCs w:val="28"/>
           <w:lang w:val="en-PH"/>
         </w:rPr>
-        <w:t>Staffing and Training</w:t>
-      </w:r>
-    </w:p>
-    <w:p>
-      <w:pPr>
-        <w:pStyle w:val="Heading1"/>
+      </w:pPr>
+      <w:r>
         <w:rPr>
           <w:rStyle w:val="Emphasis"/>
           <w:szCs w:val="28"/>
           <w:lang w:val="en-PH"/>
         </w:rPr>
-      </w:pPr>
-      <w:r>
+        <w:t>Staffing and Training</w:t>
+      </w:r>
+    </w:p>
+    <w:p>
+      <w:pPr>
+        <w:rPr>
+          <w:lang w:val="en-PH" w:eastAsia="x-none"/>
+        </w:rPr>
+      </w:pPr>
+    </w:p>
+    <w:p>
+      <w:pPr>
+        <w:rPr>
+          <w:lang w:val="en-PH" w:eastAsia="x-none"/>
+        </w:rPr>
+      </w:pPr>
+    </w:p>
+    <w:p>
+      <w:pPr>
+        <w:rPr>
+          <w:sz w:val="24"/>
+          <w:szCs w:val="24"/>
+          <w:lang w:val="en-PH" w:eastAsia="x-none"/>
+        </w:rPr>
+      </w:pPr>
+      <w:r>
+        <w:rPr>
+          <w:sz w:val="24"/>
+          <w:szCs w:val="24"/>
+          <w:lang w:val="en-PH" w:eastAsia="x-none"/>
+        </w:rPr>
+        <w:t xml:space="preserve">As for the developers, we can say that we can maintain the system in order, when there is a problem we </w:t>
+      </w:r>
+      <w:proofErr w:type="spellStart"/>
+      <w:r>
+        <w:rPr>
+          <w:sz w:val="24"/>
+          <w:szCs w:val="24"/>
+          <w:lang w:val="en-PH" w:eastAsia="x-none"/>
+        </w:rPr>
+        <w:t>ill</w:t>
+      </w:r>
+      <w:proofErr w:type="spellEnd"/>
+      <w:r>
+        <w:rPr>
+          <w:sz w:val="24"/>
+          <w:szCs w:val="24"/>
+          <w:lang w:val="en-PH" w:eastAsia="x-none"/>
+        </w:rPr>
+        <w:t xml:space="preserve"> try to debug the system and when the system is down, the website will be down as well, but the users will be informed immediately. </w:t>
+      </w:r>
+    </w:p>
+    <w:p>
+      <w:pPr>
+        <w:rPr>
+          <w:sz w:val="24"/>
+          <w:szCs w:val="24"/>
+          <w:lang w:val="en-PH" w:eastAsia="x-none"/>
+        </w:rPr>
+      </w:pPr>
+    </w:p>
+    <w:p>
+      <w:pPr>
+        <w:rPr>
+          <w:sz w:val="24"/>
+          <w:szCs w:val="24"/>
+          <w:lang w:val="en-PH" w:eastAsia="x-none"/>
+        </w:rPr>
+      </w:pPr>
+      <w:r>
+        <w:rPr>
+          <w:sz w:val="24"/>
+          <w:szCs w:val="24"/>
+          <w:lang w:val="en-PH" w:eastAsia="x-none"/>
+        </w:rPr>
+        <w:t>The employees of JFK will be trained on how to use the system properly that is why we have 3 iterations to improve our system and guide the ones who will be using it already. They will already have a clear thought of how the system will run despite of the errors and the coding is concerned.</w:t>
+      </w:r>
+    </w:p>
+    <w:p>
+      <w:pPr>
+        <w:pStyle w:val="Heading1"/>
         <w:rPr>
           <w:rStyle w:val="Emphasis"/>
           <w:szCs w:val="28"/>
           <w:lang w:val="en-PH"/>
         </w:rPr>
-        <w:t>Schedule</w:t>
-      </w:r>
-    </w:p>
-    <w:p>
-      <w:pPr>
-        <w:pStyle w:val="Heading1"/>
+      </w:pPr>
+      <w:r>
         <w:rPr>
           <w:rStyle w:val="Emphasis"/>
           <w:szCs w:val="28"/>
           <w:lang w:val="en-PH"/>
         </w:rPr>
-      </w:pPr>
-      <w:r>
+        <w:t>Schedule</w:t>
+      </w:r>
+    </w:p>
+    <w:p>
+      <w:pPr>
+        <w:rPr>
+          <w:lang w:val="en-PH" w:eastAsia="x-none"/>
+        </w:rPr>
+      </w:pPr>
+    </w:p>
+    <w:p>
+      <w:pPr>
+        <w:rPr>
+          <w:lang w:val="en-PH" w:eastAsia="x-none"/>
+        </w:rPr>
+      </w:pPr>
+      <w:r>
+        <w:rPr>
+          <w:noProof/>
+          <w:lang w:val="en-PH" w:eastAsia="en-PH"/>
+        </w:rPr>
+        <w:drawing>
+          <wp:anchor distT="0" distB="0" distL="114300" distR="114300" simplePos="0" relativeHeight="251662336" behindDoc="1" locked="0" layoutInCell="1" allowOverlap="1" wp14:anchorId="414BCBD1" wp14:editId="13D6D69D">
+            <wp:simplePos x="0" y="0"/>
+            <wp:positionH relativeFrom="column">
+              <wp:posOffset>-771525</wp:posOffset>
+            </wp:positionH>
+            <wp:positionV relativeFrom="paragraph">
+              <wp:posOffset>144780</wp:posOffset>
+            </wp:positionV>
+            <wp:extent cx="7501255" cy="5229225"/>
+            <wp:effectExtent l="0" t="0" r="4445" b="9525"/>
+            <wp:wrapNone/>
+            <wp:docPr id="7" name="Picture 7" descr="C:\softdev2\apc-softdev-it111-02\documentation\softdev\JFK Gantt Chart.png"/>
+            <wp:cNvGraphicFramePr>
+              <a:graphicFrameLocks xmlns:a="http://schemas.openxmlformats.org/drawingml/2006/main" noChangeAspect="1"/>
+            </wp:cNvGraphicFramePr>
+            <a:graphic xmlns:a="http://schemas.openxmlformats.org/drawingml/2006/main">
+              <a:graphicData uri="http://schemas.openxmlformats.org/drawingml/2006/picture">
+                <pic:pic xmlns:pic="http://schemas.openxmlformats.org/drawingml/2006/picture">
+                  <pic:nvPicPr>
+                    <pic:cNvPr id="0" name="Picture 54" descr="C:\softdev2\apc-softdev-it111-02\documentation\softdev\JFK Gantt Chart.png"/>
+                    <pic:cNvPicPr>
+                      <a:picLocks noChangeAspect="1" noChangeArrowheads="1"/>
+                    </pic:cNvPicPr>
+                  </pic:nvPicPr>
+                  <pic:blipFill>
+                    <a:blip r:embed="rId18">
+                      <a:extLst>
+                        <a:ext uri="{28A0092B-C50C-407E-A947-70E740481C1C}">
+                          <a14:useLocalDpi xmlns:a14="http://schemas.microsoft.com/office/drawing/2010/main" val="0"/>
+                        </a:ext>
+                      </a:extLst>
+                    </a:blip>
+                    <a:srcRect/>
+                    <a:stretch>
+                      <a:fillRect/>
+                    </a:stretch>
+                  </pic:blipFill>
+                  <pic:spPr bwMode="auto">
+                    <a:xfrm>
+                      <a:off x="0" y="0"/>
+                      <a:ext cx="7501255" cy="5229225"/>
+                    </a:xfrm>
+                    <a:prstGeom prst="rect">
+                      <a:avLst/>
+                    </a:prstGeom>
+                    <a:noFill/>
+                    <a:ln>
+                      <a:noFill/>
+                    </a:ln>
+                  </pic:spPr>
+                </pic:pic>
+              </a:graphicData>
+            </a:graphic>
+            <wp14:sizeRelH relativeFrom="page">
+              <wp14:pctWidth>0</wp14:pctWidth>
+            </wp14:sizeRelH>
+            <wp14:sizeRelV relativeFrom="page">
+              <wp14:pctHeight>0</wp14:pctHeight>
+            </wp14:sizeRelV>
+          </wp:anchor>
+        </w:drawing>
+      </w:r>
+    </w:p>
+    <w:p>
+      <w:pPr>
+        <w:rPr>
+          <w:lang w:val="en-PH" w:eastAsia="x-none"/>
+        </w:rPr>
+      </w:pPr>
+    </w:p>
+    <w:p>
+      <w:pPr>
+        <w:rPr>
+          <w:lang w:val="en-PH" w:eastAsia="x-none"/>
+        </w:rPr>
+      </w:pPr>
+    </w:p>
+    <w:p>
+      <w:pPr>
+        <w:rPr>
+          <w:lang w:val="en-PH" w:eastAsia="x-none"/>
+        </w:rPr>
+      </w:pPr>
+    </w:p>
+    <w:p>
+      <w:pPr>
+        <w:rPr>
+          <w:lang w:val="en-PH" w:eastAsia="x-none"/>
+        </w:rPr>
+      </w:pPr>
+    </w:p>
+    <w:p>
+      <w:pPr>
+        <w:rPr>
+          <w:lang w:val="en-PH" w:eastAsia="x-none"/>
+        </w:rPr>
+      </w:pPr>
+    </w:p>
+    <w:p>
+      <w:pPr>
+        <w:rPr>
+          <w:lang w:val="en-PH" w:eastAsia="x-none"/>
+        </w:rPr>
+      </w:pPr>
+    </w:p>
+    <w:p>
+      <w:pPr>
+        <w:rPr>
+          <w:lang w:val="en-PH" w:eastAsia="x-none"/>
+        </w:rPr>
+      </w:pPr>
+    </w:p>
+    <w:p>
+      <w:pPr>
+        <w:rPr>
+          <w:lang w:val="en-PH" w:eastAsia="x-none"/>
+        </w:rPr>
+      </w:pPr>
+    </w:p>
+    <w:p>
+      <w:pPr>
+        <w:rPr>
+          <w:lang w:val="en-PH" w:eastAsia="x-none"/>
+        </w:rPr>
+      </w:pPr>
+    </w:p>
+    <w:p>
+      <w:pPr>
+        <w:rPr>
+          <w:lang w:val="en-PH" w:eastAsia="x-none"/>
+        </w:rPr>
+      </w:pPr>
+    </w:p>
+    <w:p>
+      <w:pPr>
+        <w:rPr>
+          <w:lang w:val="en-PH" w:eastAsia="x-none"/>
+        </w:rPr>
+      </w:pPr>
+    </w:p>
+    <w:p>
+      <w:pPr>
+        <w:rPr>
+          <w:lang w:val="en-PH" w:eastAsia="x-none"/>
+        </w:rPr>
+      </w:pPr>
+    </w:p>
+    <w:p>
+      <w:pPr>
+        <w:rPr>
+          <w:lang w:val="en-PH" w:eastAsia="x-none"/>
+        </w:rPr>
+      </w:pPr>
+    </w:p>
+    <w:p>
+      <w:pPr>
+        <w:rPr>
+          <w:lang w:val="en-PH" w:eastAsia="x-none"/>
+        </w:rPr>
+      </w:pPr>
+    </w:p>
+    <w:p>
+      <w:pPr>
+        <w:rPr>
+          <w:lang w:val="en-PH" w:eastAsia="x-none"/>
+        </w:rPr>
+      </w:pPr>
+    </w:p>
+    <w:p>
+      <w:pPr>
+        <w:rPr>
+          <w:lang w:val="en-PH" w:eastAsia="x-none"/>
+        </w:rPr>
+      </w:pPr>
+    </w:p>
+    <w:p>
+      <w:pPr>
+        <w:rPr>
+          <w:lang w:val="en-PH" w:eastAsia="x-none"/>
+        </w:rPr>
+      </w:pPr>
+    </w:p>
+    <w:p>
+      <w:pPr>
+        <w:rPr>
+          <w:lang w:val="en-PH" w:eastAsia="x-none"/>
+        </w:rPr>
+      </w:pPr>
+    </w:p>
+    <w:p>
+      <w:pPr>
+        <w:rPr>
+          <w:lang w:val="en-PH" w:eastAsia="x-none"/>
+        </w:rPr>
+      </w:pPr>
+    </w:p>
+    <w:p>
+      <w:pPr>
+        <w:rPr>
+          <w:lang w:val="en-PH" w:eastAsia="x-none"/>
+        </w:rPr>
+      </w:pPr>
+    </w:p>
+    <w:p>
+      <w:pPr>
+        <w:rPr>
+          <w:lang w:val="en-PH" w:eastAsia="x-none"/>
+        </w:rPr>
+      </w:pPr>
+    </w:p>
+    <w:p>
+      <w:pPr>
+        <w:rPr>
+          <w:lang w:val="en-PH" w:eastAsia="x-none"/>
+        </w:rPr>
+      </w:pPr>
+    </w:p>
+    <w:p>
+      <w:pPr>
+        <w:rPr>
+          <w:lang w:val="en-PH" w:eastAsia="x-none"/>
+        </w:rPr>
+      </w:pPr>
+    </w:p>
+    <w:p>
+      <w:pPr>
+        <w:rPr>
+          <w:lang w:val="en-PH" w:eastAsia="x-none"/>
+        </w:rPr>
+      </w:pPr>
+    </w:p>
+    <w:p>
+      <w:pPr>
+        <w:rPr>
+          <w:lang w:val="en-PH" w:eastAsia="x-none"/>
+        </w:rPr>
+      </w:pPr>
+    </w:p>
+    <w:p>
+      <w:pPr>
+        <w:rPr>
+          <w:lang w:val="en-PH" w:eastAsia="x-none"/>
+        </w:rPr>
+      </w:pPr>
+    </w:p>
+    <w:p>
+      <w:pPr>
+        <w:rPr>
+          <w:lang w:val="en-PH" w:eastAsia="x-none"/>
+        </w:rPr>
+      </w:pPr>
+    </w:p>
+    <w:p>
+      <w:pPr>
+        <w:rPr>
+          <w:lang w:val="en-PH" w:eastAsia="x-none"/>
+        </w:rPr>
+      </w:pPr>
+    </w:p>
+    <w:p>
+      <w:pPr>
+        <w:rPr>
+          <w:lang w:val="en-PH" w:eastAsia="x-none"/>
+        </w:rPr>
+      </w:pPr>
+    </w:p>
+    <w:p>
+      <w:pPr>
+        <w:rPr>
+          <w:lang w:val="en-PH" w:eastAsia="x-none"/>
+        </w:rPr>
+      </w:pPr>
+    </w:p>
+    <w:p>
+      <w:pPr>
+        <w:rPr>
+          <w:lang w:val="en-PH" w:eastAsia="x-none"/>
+        </w:rPr>
+      </w:pPr>
+    </w:p>
+    <w:p>
+      <w:pPr>
+        <w:rPr>
+          <w:lang w:val="en-PH" w:eastAsia="x-none"/>
+        </w:rPr>
+      </w:pPr>
+    </w:p>
+    <w:p>
+      <w:pPr>
+        <w:rPr>
+          <w:lang w:val="en-PH" w:eastAsia="x-none"/>
+        </w:rPr>
+      </w:pPr>
+    </w:p>
+    <w:p>
+      <w:pPr>
+        <w:rPr>
+          <w:lang w:val="en-PH" w:eastAsia="x-none"/>
+        </w:rPr>
+      </w:pPr>
+    </w:p>
+    <w:p>
+      <w:pPr>
+        <w:rPr>
+          <w:lang w:val="en-PH" w:eastAsia="x-none"/>
+        </w:rPr>
+      </w:pPr>
+    </w:p>
+    <w:p>
+      <w:pPr>
+        <w:rPr>
+          <w:lang w:val="en-PH" w:eastAsia="x-none"/>
+        </w:rPr>
+      </w:pPr>
+    </w:p>
+    <w:p>
+      <w:pPr>
+        <w:rPr>
+          <w:lang w:val="en-PH" w:eastAsia="x-none"/>
+        </w:rPr>
+      </w:pPr>
+    </w:p>
+    <w:p>
+      <w:pPr>
+        <w:pStyle w:val="Heading1"/>
         <w:rPr>
           <w:rStyle w:val="Emphasis"/>
           <w:szCs w:val="28"/>
           <w:lang w:val="en-PH"/>
         </w:rPr>
+      </w:pPr>
+      <w:r>
+        <w:rPr>
+          <w:rStyle w:val="Emphasis"/>
+          <w:szCs w:val="28"/>
+          <w:lang w:val="en-PH"/>
+        </w:rPr>
         <w:t>Resources</w:t>
       </w:r>
+    </w:p>
+    <w:p>
+      <w:pPr>
+        <w:rPr>
+          <w:lang w:val="en-PH" w:eastAsia="x-none"/>
+        </w:rPr>
+      </w:pPr>
+    </w:p>
+    <w:p>
+      <w:pPr>
+        <w:rPr>
+          <w:lang w:val="en-PH" w:eastAsia="x-none"/>
+        </w:rPr>
+      </w:pPr>
+    </w:p>
+    <w:p>
+      <w:pPr>
+        <w:rPr>
+          <w:lang w:val="en-PH" w:eastAsia="x-none"/>
+        </w:rPr>
+      </w:pPr>
+    </w:p>
+    <w:p>
+      <w:pPr>
+        <w:rPr>
+          <w:lang w:val="en-PH" w:eastAsia="x-none"/>
+        </w:rPr>
+      </w:pPr>
+    </w:p>
+    <w:p>
+      <w:pPr>
+        <w:rPr>
+          <w:lang w:val="en-PH" w:eastAsia="x-none"/>
+        </w:rPr>
+      </w:pPr>
+    </w:p>
+    <w:p>
+      <w:pPr>
+        <w:rPr>
+          <w:lang w:val="en-PH" w:eastAsia="x-none"/>
+        </w:rPr>
+      </w:pPr>
+    </w:p>
+    <w:p>
+      <w:pPr>
+        <w:rPr>
+          <w:lang w:val="en-PH" w:eastAsia="x-none"/>
+        </w:rPr>
+      </w:pPr>
+    </w:p>
+    <w:p>
+      <w:pPr>
+        <w:rPr>
+          <w:lang w:val="en-PH" w:eastAsia="x-none"/>
+        </w:rPr>
+      </w:pPr>
+    </w:p>
+    <w:p>
+      <w:pPr>
+        <w:rPr>
+          <w:lang w:val="en-PH" w:eastAsia="x-none"/>
+        </w:rPr>
+      </w:pPr>
+    </w:p>
+    <w:p>
+      <w:pPr>
+        <w:rPr>
+          <w:lang w:val="en-PH" w:eastAsia="x-none"/>
+        </w:rPr>
+      </w:pPr>
     </w:p>
     <w:p>
       <w:pPr>
@@ -13124,7 +14996,7 @@
                     </pic:cNvPicPr>
                   </pic:nvPicPr>
                   <pic:blipFill>
-                    <a:blip r:embed="rId16">
+                    <a:blip r:embed="rId19">
                       <a:extLst>
                         <a:ext uri="{28A0092B-C50C-407E-A947-70E740481C1C}">
                           <a14:useLocalDpi xmlns:a14="http://schemas.microsoft.com/office/drawing/2010/main" val="0"/>
@@ -13349,6 +15221,76 @@
     </w:p>
     <w:p>
       <w:pPr>
+        <w:rPr>
+          <w:lang w:val="en-PH" w:eastAsia="x-none"/>
+        </w:rPr>
+      </w:pPr>
+    </w:p>
+    <w:p>
+      <w:pPr>
+        <w:rPr>
+          <w:lang w:val="en-PH" w:eastAsia="x-none"/>
+        </w:rPr>
+      </w:pPr>
+    </w:p>
+    <w:p>
+      <w:pPr>
+        <w:rPr>
+          <w:lang w:val="en-PH" w:eastAsia="x-none"/>
+        </w:rPr>
+      </w:pPr>
+    </w:p>
+    <w:p>
+      <w:pPr>
+        <w:rPr>
+          <w:lang w:val="en-PH" w:eastAsia="x-none"/>
+        </w:rPr>
+      </w:pPr>
+    </w:p>
+    <w:p>
+      <w:pPr>
+        <w:rPr>
+          <w:lang w:val="en-PH" w:eastAsia="x-none"/>
+        </w:rPr>
+      </w:pPr>
+    </w:p>
+    <w:p>
+      <w:pPr>
+        <w:rPr>
+          <w:lang w:val="en-PH" w:eastAsia="x-none"/>
+        </w:rPr>
+      </w:pPr>
+    </w:p>
+    <w:p>
+      <w:pPr>
+        <w:rPr>
+          <w:lang w:val="en-PH" w:eastAsia="x-none"/>
+        </w:rPr>
+      </w:pPr>
+    </w:p>
+    <w:p>
+      <w:pPr>
+        <w:rPr>
+          <w:lang w:val="en-PH" w:eastAsia="x-none"/>
+        </w:rPr>
+      </w:pPr>
+    </w:p>
+    <w:p>
+      <w:pPr>
+        <w:rPr>
+          <w:lang w:val="en-PH" w:eastAsia="x-none"/>
+        </w:rPr>
+      </w:pPr>
+    </w:p>
+    <w:p>
+      <w:pPr>
+        <w:rPr>
+          <w:lang w:val="en-PH" w:eastAsia="x-none"/>
+        </w:rPr>
+      </w:pPr>
+    </w:p>
+    <w:p>
+      <w:pPr>
         <w:pStyle w:val="Heading1"/>
         <w:rPr>
           <w:rStyle w:val="Emphasis"/>
@@ -13364,28 +15306,6 @@
         </w:rPr>
         <w:t>Approvals</w:t>
       </w:r>
-    </w:p>
-    <w:p>
-      <w:pPr>
-        <w:rPr>
-          <w:lang w:val="en-PH" w:eastAsia="x-none"/>
-        </w:rPr>
-      </w:pPr>
-      <w:proofErr w:type="gramStart"/>
-      <w:r>
-        <w:rPr>
-          <w:lang w:val="en-PH" w:eastAsia="x-none"/>
-        </w:rPr>
-        <w:t>j</w:t>
-      </w:r>
-      <w:proofErr w:type="gramEnd"/>
-    </w:p>
-    <w:p>
-      <w:pPr>
-        <w:rPr>
-          <w:lang w:val="en-PH" w:eastAsia="x-none"/>
-        </w:rPr>
-      </w:pPr>
     </w:p>
     <w:p>
       <w:pPr>
@@ -13858,8 +15778,8 @@
       </w:pPr>
     </w:p>
     <w:sectPr>
-      <w:headerReference w:type="default" r:id="rId17"/>
-      <w:footerReference w:type="default" r:id="rId18"/>
+      <w:headerReference w:type="default" r:id="rId20"/>
+      <w:footerReference w:type="default" r:id="rId21"/>
       <w:pgSz w:w="12240" w:h="15840"/>
       <w:pgMar w:top="1440" w:right="1440" w:bottom="1440" w:left="1440" w:header="720" w:footer="720" w:gutter="0"/>
       <w:cols w:space="720"/>
@@ -14005,7 +15925,7 @@
           <w:rPr>
             <w:noProof/>
           </w:rPr>
-          <w:t>21</w:t>
+          <w:t>19</w:t>
         </w:r>
         <w:r>
           <w:rPr>
@@ -14076,132 +15996,162 @@
         <v:path o:extrusionok="f" gradientshapeok="t" o:connecttype="rect"/>
         <o:lock v:ext="edit" aspectratio="t"/>
       </v:shapetype>
-      <v:shape id="_x0000_i3731" type="#_x0000_t75" style="width:3in;height:3in" o:bullet="t"/>
+      <v:shape id="_x0000_i2399" type="#_x0000_t75" style="width:3in;height:3in" o:bullet="t"/>
     </w:pict>
   </w:numPicBullet>
   <w:numPicBullet w:numPicBulletId="1">
     <w:pict>
-      <v:shape id="_x0000_i3732" type="#_x0000_t75" style="width:3in;height:3in" o:bullet="t"/>
+      <v:shape id="_x0000_i2400" type="#_x0000_t75" style="width:3in;height:3in" o:bullet="t"/>
     </w:pict>
   </w:numPicBullet>
   <w:numPicBullet w:numPicBulletId="2">
     <w:pict>
-      <v:shape id="_x0000_i3733" type="#_x0000_t75" style="width:3in;height:3in" o:bullet="t"/>
+      <v:shape id="_x0000_i2401" type="#_x0000_t75" style="width:3in;height:3in" o:bullet="t"/>
     </w:pict>
   </w:numPicBullet>
   <w:numPicBullet w:numPicBulletId="3">
     <w:pict>
-      <v:shape id="_x0000_i3734" type="#_x0000_t75" style="width:3in;height:3in" o:bullet="t"/>
+      <v:shape id="_x0000_i2402" type="#_x0000_t75" style="width:3in;height:3in" o:bullet="t"/>
     </w:pict>
   </w:numPicBullet>
   <w:numPicBullet w:numPicBulletId="4">
     <w:pict>
-      <v:shape id="_x0000_i3735" type="#_x0000_t75" style="width:3in;height:3in" o:bullet="t"/>
+      <v:shape id="_x0000_i2403" type="#_x0000_t75" style="width:3in;height:3in" o:bullet="t"/>
     </w:pict>
   </w:numPicBullet>
   <w:numPicBullet w:numPicBulletId="5">
     <w:pict>
-      <v:shape id="_x0000_i3736" type="#_x0000_t75" style="width:3in;height:3in" o:bullet="t"/>
+      <v:shape id="_x0000_i2404" type="#_x0000_t75" style="width:3in;height:3in" o:bullet="t"/>
     </w:pict>
   </w:numPicBullet>
   <w:numPicBullet w:numPicBulletId="6">
     <w:pict>
-      <v:shape id="_x0000_i3737" type="#_x0000_t75" style="width:3in;height:3in" o:bullet="t"/>
+      <v:shape id="_x0000_i2405" type="#_x0000_t75" style="width:3in;height:3in" o:bullet="t"/>
     </w:pict>
   </w:numPicBullet>
   <w:numPicBullet w:numPicBulletId="7">
     <w:pict>
-      <v:shape id="_x0000_i3738" type="#_x0000_t75" style="width:3in;height:3in" o:bullet="t"/>
+      <v:shape id="_x0000_i2406" type="#_x0000_t75" style="width:3in;height:3in" o:bullet="t"/>
     </w:pict>
   </w:numPicBullet>
   <w:numPicBullet w:numPicBulletId="8">
     <w:pict>
-      <v:shape id="_x0000_i3739" type="#_x0000_t75" style="width:3in;height:3in" o:bullet="t"/>
+      <v:shape id="_x0000_i2407" type="#_x0000_t75" style="width:3in;height:3in" o:bullet="t"/>
     </w:pict>
   </w:numPicBullet>
   <w:numPicBullet w:numPicBulletId="9">
     <w:pict>
-      <v:shape id="_x0000_i3740" type="#_x0000_t75" style="width:3in;height:3in" o:bullet="t"/>
+      <v:shape id="_x0000_i2408" type="#_x0000_t75" style="width:3in;height:3in" o:bullet="t"/>
     </w:pict>
   </w:numPicBullet>
   <w:numPicBullet w:numPicBulletId="10">
     <w:pict>
-      <v:shape id="_x0000_i3741" type="#_x0000_t75" style="width:3in;height:3in" o:bullet="t"/>
+      <v:shape id="_x0000_i2409" type="#_x0000_t75" style="width:3in;height:3in" o:bullet="t"/>
     </w:pict>
   </w:numPicBullet>
   <w:numPicBullet w:numPicBulletId="11">
     <w:pict>
-      <v:shape id="_x0000_i3742" type="#_x0000_t75" style="width:3in;height:3in" o:bullet="t"/>
+      <v:shape id="_x0000_i2410" type="#_x0000_t75" style="width:3in;height:3in" o:bullet="t"/>
     </w:pict>
   </w:numPicBullet>
   <w:numPicBullet w:numPicBulletId="12">
     <w:pict>
-      <v:shape id="_x0000_i3743" type="#_x0000_t75" style="width:3in;height:3in" o:bullet="t"/>
+      <v:shape id="_x0000_i2411" type="#_x0000_t75" style="width:3in;height:3in" o:bullet="t"/>
     </w:pict>
   </w:numPicBullet>
   <w:numPicBullet w:numPicBulletId="13">
     <w:pict>
-      <v:shape id="_x0000_i3744" type="#_x0000_t75" style="width:3in;height:3in" o:bullet="t"/>
+      <v:shape id="_x0000_i2412" type="#_x0000_t75" style="width:3in;height:3in" o:bullet="t"/>
     </w:pict>
   </w:numPicBullet>
   <w:numPicBullet w:numPicBulletId="14">
     <w:pict>
-      <v:shape id="_x0000_i3745" type="#_x0000_t75" style="width:3in;height:3in" o:bullet="t"/>
+      <v:shape id="_x0000_i2413" type="#_x0000_t75" style="width:3in;height:3in" o:bullet="t"/>
     </w:pict>
   </w:numPicBullet>
   <w:numPicBullet w:numPicBulletId="15">
     <w:pict>
-      <v:shape id="_x0000_i3746" type="#_x0000_t75" style="width:3in;height:3in" o:bullet="t"/>
+      <v:shape id="_x0000_i2414" type="#_x0000_t75" style="width:3in;height:3in" o:bullet="t"/>
     </w:pict>
   </w:numPicBullet>
   <w:numPicBullet w:numPicBulletId="16">
     <w:pict>
-      <v:shape id="_x0000_i3747" type="#_x0000_t75" style="width:3in;height:3in" o:bullet="t"/>
+      <v:shape id="_x0000_i2415" type="#_x0000_t75" style="width:3in;height:3in" o:bullet="t"/>
     </w:pict>
   </w:numPicBullet>
   <w:numPicBullet w:numPicBulletId="17">
     <w:pict>
-      <v:shape id="_x0000_i3748" type="#_x0000_t75" style="width:3in;height:3in" o:bullet="t"/>
+      <v:shape id="_x0000_i2416" type="#_x0000_t75" style="width:3in;height:3in" o:bullet="t"/>
     </w:pict>
   </w:numPicBullet>
   <w:numPicBullet w:numPicBulletId="18">
     <w:pict>
-      <v:shape id="_x0000_i3749" type="#_x0000_t75" style="width:3in;height:3in" o:bullet="t"/>
+      <v:shape id="_x0000_i2417" type="#_x0000_t75" style="width:3in;height:3in" o:bullet="t"/>
     </w:pict>
   </w:numPicBullet>
   <w:numPicBullet w:numPicBulletId="19">
     <w:pict>
-      <v:shape id="_x0000_i3750" type="#_x0000_t75" style="width:3in;height:3in" o:bullet="t"/>
+      <v:shape id="_x0000_i2418" type="#_x0000_t75" style="width:3in;height:3in" o:bullet="t"/>
     </w:pict>
   </w:numPicBullet>
   <w:numPicBullet w:numPicBulletId="20">
     <w:pict>
-      <v:shape id="_x0000_i3751" type="#_x0000_t75" style="width:3in;height:3in" o:bullet="t"/>
+      <v:shape id="_x0000_i2419" type="#_x0000_t75" style="width:3in;height:3in" o:bullet="t"/>
     </w:pict>
   </w:numPicBullet>
   <w:numPicBullet w:numPicBulletId="21">
     <w:pict>
-      <v:shape id="_x0000_i3752" type="#_x0000_t75" style="width:3in;height:3in" o:bullet="t"/>
+      <v:shape id="_x0000_i2420" type="#_x0000_t75" style="width:3in;height:3in" o:bullet="t"/>
     </w:pict>
   </w:numPicBullet>
   <w:numPicBullet w:numPicBulletId="22">
     <w:pict>
-      <v:shape id="_x0000_i3753" type="#_x0000_t75" style="width:3in;height:3in" o:bullet="t"/>
+      <v:shape id="_x0000_i2421" type="#_x0000_t75" style="width:3in;height:3in" o:bullet="t"/>
     </w:pict>
   </w:numPicBullet>
   <w:numPicBullet w:numPicBulletId="23">
     <w:pict>
-      <v:shape id="_x0000_i3754" type="#_x0000_t75" style="width:3in;height:3in" o:bullet="t"/>
+      <v:shape id="_x0000_i2422" type="#_x0000_t75" style="width:3in;height:3in" o:bullet="t"/>
     </w:pict>
   </w:numPicBullet>
   <w:numPicBullet w:numPicBulletId="24">
     <w:pict>
-      <v:shape id="_x0000_i3755" type="#_x0000_t75" style="width:3in;height:3in" o:bullet="t"/>
+      <v:shape id="_x0000_i2423" type="#_x0000_t75" style="width:3in;height:3in" o:bullet="t"/>
     </w:pict>
   </w:numPicBullet>
   <w:numPicBullet w:numPicBulletId="25">
     <w:pict>
-      <v:shape id="_x0000_i3756" type="#_x0000_t75" style="width:3in;height:3in" o:bullet="t"/>
+      <v:shape id="_x0000_i2424" type="#_x0000_t75" style="width:3in;height:3in" o:bullet="t"/>
+    </w:pict>
+  </w:numPicBullet>
+  <w:numPicBullet w:numPicBulletId="26">
+    <w:pict>
+      <v:shape id="_x0000_i2425" type="#_x0000_t75" style="width:3in;height:3in" o:bullet="t"/>
+    </w:pict>
+  </w:numPicBullet>
+  <w:numPicBullet w:numPicBulletId="27">
+    <w:pict>
+      <v:shape id="_x0000_i2426" type="#_x0000_t75" style="width:3in;height:3in" o:bullet="t"/>
+    </w:pict>
+  </w:numPicBullet>
+  <w:numPicBullet w:numPicBulletId="28">
+    <w:pict>
+      <v:shape id="_x0000_i2427" type="#_x0000_t75" style="width:3in;height:3in" o:bullet="t"/>
+    </w:pict>
+  </w:numPicBullet>
+  <w:numPicBullet w:numPicBulletId="29">
+    <w:pict>
+      <v:shape id="_x0000_i2428" type="#_x0000_t75" style="width:3in;height:3in" o:bullet="t"/>
+    </w:pict>
+  </w:numPicBullet>
+  <w:numPicBullet w:numPicBulletId="30">
+    <w:pict>
+      <v:shape id="_x0000_i2429" type="#_x0000_t75" style="width:3in;height:3in" o:bullet="t"/>
+    </w:pict>
+  </w:numPicBullet>
+  <w:numPicBullet w:numPicBulletId="31">
+    <w:pict>
+      <v:shape id="_x0000_i2430" type="#_x0000_t75" style="width:3in;height:3in" o:bullet="t"/>
     </w:pict>
   </w:numPicBullet>
   <w:abstractNum w:abstractNumId="0">
@@ -15351,17 +17301,17 @@
   <w:abstractNum w:abstractNumId="10">
     <w:nsid w:val="26F77BEE"/>
     <w:multiLevelType w:val="hybridMultilevel"/>
-    <w:tmpl w:val="F586BA44"/>
-    <w:lvl w:ilvl="0" w:tplc="3409000B">
-      <w:start w:val="1"/>
-      <w:numFmt w:val="bullet"/>
-      <w:lvlText w:val=""/>
+    <w:tmpl w:val="E02489AE"/>
+    <w:lvl w:ilvl="0" w:tplc="34090001">
+      <w:start w:val="1"/>
+      <w:numFmt w:val="bullet"/>
+      <w:lvlText w:val=""/>
       <w:lvlJc w:val="left"/>
       <w:pPr>
         <w:ind w:left="1440" w:hanging="360"/>
       </w:pPr>
       <w:rPr>
-        <w:rFonts w:ascii="Wingdings" w:hAnsi="Wingdings" w:hint="default"/>
+        <w:rFonts w:ascii="Symbol" w:hAnsi="Symbol" w:hint="default"/>
       </w:rPr>
     </w:lvl>
     <w:lvl w:ilvl="1" w:tplc="34090003" w:tentative="1">
@@ -15839,6 +17789,119 @@
     </w:lvl>
   </w:abstractNum>
   <w:abstractNum w:abstractNumId="14">
+    <w:nsid w:val="3D1E6641"/>
+    <w:multiLevelType w:val="hybridMultilevel"/>
+    <w:tmpl w:val="20C473D6"/>
+    <w:lvl w:ilvl="0" w:tplc="34090001">
+      <w:start w:val="1"/>
+      <w:numFmt w:val="bullet"/>
+      <w:lvlText w:val=""/>
+      <w:lvlJc w:val="left"/>
+      <w:pPr>
+        <w:ind w:left="1440" w:hanging="360"/>
+      </w:pPr>
+      <w:rPr>
+        <w:rFonts w:ascii="Symbol" w:hAnsi="Symbol" w:hint="default"/>
+      </w:rPr>
+    </w:lvl>
+    <w:lvl w:ilvl="1" w:tplc="34090003" w:tentative="1">
+      <w:start w:val="1"/>
+      <w:numFmt w:val="bullet"/>
+      <w:lvlText w:val="o"/>
+      <w:lvlJc w:val="left"/>
+      <w:pPr>
+        <w:ind w:left="2160" w:hanging="360"/>
+      </w:pPr>
+      <w:rPr>
+        <w:rFonts w:ascii="Courier New" w:hAnsi="Courier New" w:cs="Courier New" w:hint="default"/>
+      </w:rPr>
+    </w:lvl>
+    <w:lvl w:ilvl="2" w:tplc="34090005" w:tentative="1">
+      <w:start w:val="1"/>
+      <w:numFmt w:val="bullet"/>
+      <w:lvlText w:val=""/>
+      <w:lvlJc w:val="left"/>
+      <w:pPr>
+        <w:ind w:left="2880" w:hanging="360"/>
+      </w:pPr>
+      <w:rPr>
+        <w:rFonts w:ascii="Wingdings" w:hAnsi="Wingdings" w:hint="default"/>
+      </w:rPr>
+    </w:lvl>
+    <w:lvl w:ilvl="3" w:tplc="34090001" w:tentative="1">
+      <w:start w:val="1"/>
+      <w:numFmt w:val="bullet"/>
+      <w:lvlText w:val=""/>
+      <w:lvlJc w:val="left"/>
+      <w:pPr>
+        <w:ind w:left="3600" w:hanging="360"/>
+      </w:pPr>
+      <w:rPr>
+        <w:rFonts w:ascii="Symbol" w:hAnsi="Symbol" w:hint="default"/>
+      </w:rPr>
+    </w:lvl>
+    <w:lvl w:ilvl="4" w:tplc="34090003" w:tentative="1">
+      <w:start w:val="1"/>
+      <w:numFmt w:val="bullet"/>
+      <w:lvlText w:val="o"/>
+      <w:lvlJc w:val="left"/>
+      <w:pPr>
+        <w:ind w:left="4320" w:hanging="360"/>
+      </w:pPr>
+      <w:rPr>
+        <w:rFonts w:ascii="Courier New" w:hAnsi="Courier New" w:cs="Courier New" w:hint="default"/>
+      </w:rPr>
+    </w:lvl>
+    <w:lvl w:ilvl="5" w:tplc="34090005" w:tentative="1">
+      <w:start w:val="1"/>
+      <w:numFmt w:val="bullet"/>
+      <w:lvlText w:val=""/>
+      <w:lvlJc w:val="left"/>
+      <w:pPr>
+        <w:ind w:left="5040" w:hanging="360"/>
+      </w:pPr>
+      <w:rPr>
+        <w:rFonts w:ascii="Wingdings" w:hAnsi="Wingdings" w:hint="default"/>
+      </w:rPr>
+    </w:lvl>
+    <w:lvl w:ilvl="6" w:tplc="34090001" w:tentative="1">
+      <w:start w:val="1"/>
+      <w:numFmt w:val="bullet"/>
+      <w:lvlText w:val=""/>
+      <w:lvlJc w:val="left"/>
+      <w:pPr>
+        <w:ind w:left="5760" w:hanging="360"/>
+      </w:pPr>
+      <w:rPr>
+        <w:rFonts w:ascii="Symbol" w:hAnsi="Symbol" w:hint="default"/>
+      </w:rPr>
+    </w:lvl>
+    <w:lvl w:ilvl="7" w:tplc="34090003" w:tentative="1">
+      <w:start w:val="1"/>
+      <w:numFmt w:val="bullet"/>
+      <w:lvlText w:val="o"/>
+      <w:lvlJc w:val="left"/>
+      <w:pPr>
+        <w:ind w:left="6480" w:hanging="360"/>
+      </w:pPr>
+      <w:rPr>
+        <w:rFonts w:ascii="Courier New" w:hAnsi="Courier New" w:cs="Courier New" w:hint="default"/>
+      </w:rPr>
+    </w:lvl>
+    <w:lvl w:ilvl="8" w:tplc="34090005" w:tentative="1">
+      <w:start w:val="1"/>
+      <w:numFmt w:val="bullet"/>
+      <w:lvlText w:val=""/>
+      <w:lvlJc w:val="left"/>
+      <w:pPr>
+        <w:ind w:left="7200" w:hanging="360"/>
+      </w:pPr>
+      <w:rPr>
+        <w:rFonts w:ascii="Wingdings" w:hAnsi="Wingdings" w:hint="default"/>
+      </w:rPr>
+    </w:lvl>
+  </w:abstractNum>
+  <w:abstractNum w:abstractNumId="15">
     <w:nsid w:val="44065E89"/>
     <w:multiLevelType w:val="hybridMultilevel"/>
     <w:tmpl w:val="F3161F1C"/>
@@ -15951,7 +18014,93 @@
       </w:rPr>
     </w:lvl>
   </w:abstractNum>
-  <w:abstractNum w:abstractNumId="15">
+  <w:abstractNum w:abstractNumId="16">
+    <w:nsid w:val="514E5932"/>
+    <w:multiLevelType w:val="hybridMultilevel"/>
+    <w:tmpl w:val="B930168A"/>
+    <w:lvl w:ilvl="0" w:tplc="3409000F">
+      <w:start w:val="1"/>
+      <w:numFmt w:val="decimal"/>
+      <w:lvlText w:val="%1."/>
+      <w:lvlJc w:val="left"/>
+      <w:pPr>
+        <w:ind w:left="720" w:hanging="360"/>
+      </w:pPr>
+    </w:lvl>
+    <w:lvl w:ilvl="1" w:tplc="34090019" w:tentative="1">
+      <w:start w:val="1"/>
+      <w:numFmt w:val="lowerLetter"/>
+      <w:lvlText w:val="%2."/>
+      <w:lvlJc w:val="left"/>
+      <w:pPr>
+        <w:ind w:left="1440" w:hanging="360"/>
+      </w:pPr>
+    </w:lvl>
+    <w:lvl w:ilvl="2" w:tplc="3409001B" w:tentative="1">
+      <w:start w:val="1"/>
+      <w:numFmt w:val="lowerRoman"/>
+      <w:lvlText w:val="%3."/>
+      <w:lvlJc w:val="right"/>
+      <w:pPr>
+        <w:ind w:left="2160" w:hanging="180"/>
+      </w:pPr>
+    </w:lvl>
+    <w:lvl w:ilvl="3" w:tplc="3409000F" w:tentative="1">
+      <w:start w:val="1"/>
+      <w:numFmt w:val="decimal"/>
+      <w:lvlText w:val="%4."/>
+      <w:lvlJc w:val="left"/>
+      <w:pPr>
+        <w:ind w:left="2880" w:hanging="360"/>
+      </w:pPr>
+    </w:lvl>
+    <w:lvl w:ilvl="4" w:tplc="34090019" w:tentative="1">
+      <w:start w:val="1"/>
+      <w:numFmt w:val="lowerLetter"/>
+      <w:lvlText w:val="%5."/>
+      <w:lvlJc w:val="left"/>
+      <w:pPr>
+        <w:ind w:left="3600" w:hanging="360"/>
+      </w:pPr>
+    </w:lvl>
+    <w:lvl w:ilvl="5" w:tplc="3409001B" w:tentative="1">
+      <w:start w:val="1"/>
+      <w:numFmt w:val="lowerRoman"/>
+      <w:lvlText w:val="%6."/>
+      <w:lvlJc w:val="right"/>
+      <w:pPr>
+        <w:ind w:left="4320" w:hanging="180"/>
+      </w:pPr>
+    </w:lvl>
+    <w:lvl w:ilvl="6" w:tplc="3409000F" w:tentative="1">
+      <w:start w:val="1"/>
+      <w:numFmt w:val="decimal"/>
+      <w:lvlText w:val="%7."/>
+      <w:lvlJc w:val="left"/>
+      <w:pPr>
+        <w:ind w:left="5040" w:hanging="360"/>
+      </w:pPr>
+    </w:lvl>
+    <w:lvl w:ilvl="7" w:tplc="34090019" w:tentative="1">
+      <w:start w:val="1"/>
+      <w:numFmt w:val="lowerLetter"/>
+      <w:lvlText w:val="%8."/>
+      <w:lvlJc w:val="left"/>
+      <w:pPr>
+        <w:ind w:left="5760" w:hanging="360"/>
+      </w:pPr>
+    </w:lvl>
+    <w:lvl w:ilvl="8" w:tplc="3409001B" w:tentative="1">
+      <w:start w:val="1"/>
+      <w:numFmt w:val="lowerRoman"/>
+      <w:lvlText w:val="%9."/>
+      <w:lvlJc w:val="right"/>
+      <w:pPr>
+        <w:ind w:left="6480" w:hanging="180"/>
+      </w:pPr>
+    </w:lvl>
+  </w:abstractNum>
+  <w:abstractNum w:abstractNumId="17">
     <w:nsid w:val="51C95C1D"/>
     <w:multiLevelType w:val="hybridMultilevel"/>
     <w:tmpl w:val="0E180ECA"/>
@@ -16064,7 +18213,120 @@
       </w:rPr>
     </w:lvl>
   </w:abstractNum>
-  <w:abstractNum w:abstractNumId="16">
+  <w:abstractNum w:abstractNumId="18">
+    <w:nsid w:val="538F596D"/>
+    <w:multiLevelType w:val="hybridMultilevel"/>
+    <w:tmpl w:val="E590497C"/>
+    <w:lvl w:ilvl="0" w:tplc="34090001">
+      <w:start w:val="1"/>
+      <w:numFmt w:val="bullet"/>
+      <w:lvlText w:val=""/>
+      <w:lvlJc w:val="left"/>
+      <w:pPr>
+        <w:ind w:left="1440" w:hanging="360"/>
+      </w:pPr>
+      <w:rPr>
+        <w:rFonts w:ascii="Symbol" w:hAnsi="Symbol" w:hint="default"/>
+      </w:rPr>
+    </w:lvl>
+    <w:lvl w:ilvl="1" w:tplc="34090003" w:tentative="1">
+      <w:start w:val="1"/>
+      <w:numFmt w:val="bullet"/>
+      <w:lvlText w:val="o"/>
+      <w:lvlJc w:val="left"/>
+      <w:pPr>
+        <w:ind w:left="2160" w:hanging="360"/>
+      </w:pPr>
+      <w:rPr>
+        <w:rFonts w:ascii="Courier New" w:hAnsi="Courier New" w:cs="Courier New" w:hint="default"/>
+      </w:rPr>
+    </w:lvl>
+    <w:lvl w:ilvl="2" w:tplc="34090005" w:tentative="1">
+      <w:start w:val="1"/>
+      <w:numFmt w:val="bullet"/>
+      <w:lvlText w:val=""/>
+      <w:lvlJc w:val="left"/>
+      <w:pPr>
+        <w:ind w:left="2880" w:hanging="360"/>
+      </w:pPr>
+      <w:rPr>
+        <w:rFonts w:ascii="Wingdings" w:hAnsi="Wingdings" w:hint="default"/>
+      </w:rPr>
+    </w:lvl>
+    <w:lvl w:ilvl="3" w:tplc="34090001" w:tentative="1">
+      <w:start w:val="1"/>
+      <w:numFmt w:val="bullet"/>
+      <w:lvlText w:val=""/>
+      <w:lvlJc w:val="left"/>
+      <w:pPr>
+        <w:ind w:left="3600" w:hanging="360"/>
+      </w:pPr>
+      <w:rPr>
+        <w:rFonts w:ascii="Symbol" w:hAnsi="Symbol" w:hint="default"/>
+      </w:rPr>
+    </w:lvl>
+    <w:lvl w:ilvl="4" w:tplc="34090003" w:tentative="1">
+      <w:start w:val="1"/>
+      <w:numFmt w:val="bullet"/>
+      <w:lvlText w:val="o"/>
+      <w:lvlJc w:val="left"/>
+      <w:pPr>
+        <w:ind w:left="4320" w:hanging="360"/>
+      </w:pPr>
+      <w:rPr>
+        <w:rFonts w:ascii="Courier New" w:hAnsi="Courier New" w:cs="Courier New" w:hint="default"/>
+      </w:rPr>
+    </w:lvl>
+    <w:lvl w:ilvl="5" w:tplc="34090005" w:tentative="1">
+      <w:start w:val="1"/>
+      <w:numFmt w:val="bullet"/>
+      <w:lvlText w:val=""/>
+      <w:lvlJc w:val="left"/>
+      <w:pPr>
+        <w:ind w:left="5040" w:hanging="360"/>
+      </w:pPr>
+      <w:rPr>
+        <w:rFonts w:ascii="Wingdings" w:hAnsi="Wingdings" w:hint="default"/>
+      </w:rPr>
+    </w:lvl>
+    <w:lvl w:ilvl="6" w:tplc="34090001" w:tentative="1">
+      <w:start w:val="1"/>
+      <w:numFmt w:val="bullet"/>
+      <w:lvlText w:val=""/>
+      <w:lvlJc w:val="left"/>
+      <w:pPr>
+        <w:ind w:left="5760" w:hanging="360"/>
+      </w:pPr>
+      <w:rPr>
+        <w:rFonts w:ascii="Symbol" w:hAnsi="Symbol" w:hint="default"/>
+      </w:rPr>
+    </w:lvl>
+    <w:lvl w:ilvl="7" w:tplc="34090003" w:tentative="1">
+      <w:start w:val="1"/>
+      <w:numFmt w:val="bullet"/>
+      <w:lvlText w:val="o"/>
+      <w:lvlJc w:val="left"/>
+      <w:pPr>
+        <w:ind w:left="6480" w:hanging="360"/>
+      </w:pPr>
+      <w:rPr>
+        <w:rFonts w:ascii="Courier New" w:hAnsi="Courier New" w:cs="Courier New" w:hint="default"/>
+      </w:rPr>
+    </w:lvl>
+    <w:lvl w:ilvl="8" w:tplc="34090005" w:tentative="1">
+      <w:start w:val="1"/>
+      <w:numFmt w:val="bullet"/>
+      <w:lvlText w:val=""/>
+      <w:lvlJc w:val="left"/>
+      <w:pPr>
+        <w:ind w:left="7200" w:hanging="360"/>
+      </w:pPr>
+      <w:rPr>
+        <w:rFonts w:ascii="Wingdings" w:hAnsi="Wingdings" w:hint="default"/>
+      </w:rPr>
+    </w:lvl>
+  </w:abstractNum>
+  <w:abstractNum w:abstractNumId="19">
     <w:nsid w:val="5F127145"/>
     <w:multiLevelType w:val="hybridMultilevel"/>
     <w:tmpl w:val="4A701CCA"/>
@@ -16150,7 +18412,7 @@
       </w:pPr>
     </w:lvl>
   </w:abstractNum>
-  <w:abstractNum w:abstractNumId="17">
+  <w:abstractNum w:abstractNumId="20">
     <w:nsid w:val="60696192"/>
     <w:multiLevelType w:val="hybridMultilevel"/>
     <w:tmpl w:val="612AEB94"/>
@@ -16263,7 +18525,7 @@
       </w:rPr>
     </w:lvl>
   </w:abstractNum>
-  <w:abstractNum w:abstractNumId="18">
+  <w:abstractNum w:abstractNumId="21">
     <w:nsid w:val="69EF365A"/>
     <w:multiLevelType w:val="hybridMultilevel"/>
     <w:tmpl w:val="C83C5358"/>
@@ -16376,7 +18638,7 @@
       </w:rPr>
     </w:lvl>
   </w:abstractNum>
-  <w:abstractNum w:abstractNumId="19">
+  <w:abstractNum w:abstractNumId="22">
     <w:nsid w:val="6B1E38DB"/>
     <w:multiLevelType w:val="hybridMultilevel"/>
     <w:tmpl w:val="E5660624"/>
@@ -16489,7 +18751,7 @@
       </w:rPr>
     </w:lvl>
   </w:abstractNum>
-  <w:abstractNum w:abstractNumId="20">
+  <w:abstractNum w:abstractNumId="23">
     <w:nsid w:val="747047F6"/>
     <w:multiLevelType w:val="hybridMultilevel"/>
     <w:tmpl w:val="8D98A9F0"/>
@@ -16602,7 +18864,7 @@
       </w:rPr>
     </w:lvl>
   </w:abstractNum>
-  <w:abstractNum w:abstractNumId="21">
+  <w:abstractNum w:abstractNumId="24">
     <w:nsid w:val="779314B6"/>
     <w:multiLevelType w:val="hybridMultilevel"/>
     <w:tmpl w:val="5CC08FAC"/>
@@ -16715,7 +18977,7 @@
       </w:rPr>
     </w:lvl>
   </w:abstractNum>
-  <w:abstractNum w:abstractNumId="22">
+  <w:abstractNum w:abstractNumId="25">
     <w:nsid w:val="79602810"/>
     <w:multiLevelType w:val="hybridMultilevel"/>
     <w:tmpl w:val="AB8A37B4"/>
@@ -16828,7 +19090,7 @@
       </w:rPr>
     </w:lvl>
   </w:abstractNum>
-  <w:abstractNum w:abstractNumId="23">
+  <w:abstractNum w:abstractNumId="26">
     <w:nsid w:val="79AD2558"/>
     <w:multiLevelType w:val="hybridMultilevel"/>
     <w:tmpl w:val="CD6C6394"/>
@@ -16941,10 +19203,10 @@
       </w:rPr>
     </w:lvl>
   </w:abstractNum>
-  <w:abstractNum w:abstractNumId="24">
+  <w:abstractNum w:abstractNumId="27">
     <w:nsid w:val="7D0B6C4C"/>
     <w:multiLevelType w:val="hybridMultilevel"/>
-    <w:tmpl w:val="BD8C554C"/>
+    <w:tmpl w:val="B930168A"/>
     <w:lvl w:ilvl="0" w:tplc="3409000F">
       <w:start w:val="1"/>
       <w:numFmt w:val="decimal"/>
@@ -17027,7 +19289,7 @@
       </w:pPr>
     </w:lvl>
   </w:abstractNum>
-  <w:abstractNum w:abstractNumId="25">
+  <w:abstractNum w:abstractNumId="28">
     <w:nsid w:val="7DAD2054"/>
     <w:multiLevelType w:val="hybridMultilevel"/>
     <w:tmpl w:val="D7DC970E"/>
@@ -17144,16 +19406,16 @@
     <w:abstractNumId w:val="2"/>
   </w:num>
   <w:num w:numId="2">
-    <w:abstractNumId w:val="19"/>
+    <w:abstractNumId w:val="22"/>
   </w:num>
   <w:num w:numId="3">
-    <w:abstractNumId w:val="18"/>
+    <w:abstractNumId w:val="21"/>
   </w:num>
   <w:num w:numId="4">
-    <w:abstractNumId w:val="17"/>
+    <w:abstractNumId w:val="20"/>
   </w:num>
   <w:num w:numId="5">
-    <w:abstractNumId w:val="23"/>
+    <w:abstractNumId w:val="26"/>
   </w:num>
   <w:num w:numId="6">
     <w:abstractNumId w:val="12"/>
@@ -17165,7 +19427,7 @@
     <w:abstractNumId w:val="11"/>
   </w:num>
   <w:num w:numId="9">
-    <w:abstractNumId w:val="21"/>
+    <w:abstractNumId w:val="24"/>
   </w:num>
   <w:num w:numId="10">
     <w:abstractNumId w:val="0"/>
@@ -17174,34 +19436,34 @@
     <w:abstractNumId w:val="5"/>
   </w:num>
   <w:num w:numId="12">
-    <w:abstractNumId w:val="15"/>
+    <w:abstractNumId w:val="17"/>
   </w:num>
   <w:num w:numId="13">
     <w:abstractNumId w:val="1"/>
   </w:num>
   <w:num w:numId="14">
-    <w:abstractNumId w:val="20"/>
+    <w:abstractNumId w:val="23"/>
   </w:num>
   <w:num w:numId="15">
     <w:abstractNumId w:val="13"/>
   </w:num>
   <w:num w:numId="16">
-    <w:abstractNumId w:val="14"/>
+    <w:abstractNumId w:val="15"/>
   </w:num>
   <w:num w:numId="17">
-    <w:abstractNumId w:val="22"/>
+    <w:abstractNumId w:val="25"/>
   </w:num>
   <w:num w:numId="18">
     <w:abstractNumId w:val="4"/>
   </w:num>
   <w:num w:numId="19">
-    <w:abstractNumId w:val="25"/>
+    <w:abstractNumId w:val="28"/>
   </w:num>
   <w:num w:numId="20">
-    <w:abstractNumId w:val="16"/>
+    <w:abstractNumId w:val="19"/>
   </w:num>
   <w:num w:numId="21">
-    <w:abstractNumId w:val="24"/>
+    <w:abstractNumId w:val="27"/>
   </w:num>
   <w:num w:numId="22">
     <w:abstractNumId w:val="8"/>
@@ -17217,6 +19479,15 @@
   </w:num>
   <w:num w:numId="26">
     <w:abstractNumId w:val="10"/>
+  </w:num>
+  <w:num w:numId="27">
+    <w:abstractNumId w:val="16"/>
+  </w:num>
+  <w:num w:numId="28">
+    <w:abstractNumId w:val="18"/>
+  </w:num>
+  <w:num w:numId="29">
+    <w:abstractNumId w:val="14"/>
   </w:num>
 </w:numbering>
 </file>
@@ -18136,6 +20407,96 @@
       </w:tcPr>
     </w:tblStylePr>
   </w:style>
+  <w:style w:type="table" w:styleId="TableGrid">
+    <w:name w:val="Table Grid"/>
+    <w:basedOn w:val="TableNormal"/>
+    <w:uiPriority w:val="39"/>
+    <w:rsid w:val="00136A0D"/>
+    <w:pPr>
+      <w:spacing w:after="0" w:line="240" w:lineRule="auto"/>
+    </w:pPr>
+    <w:tblPr>
+      <w:tblInd w:w="0" w:type="dxa"/>
+      <w:tblBorders>
+        <w:top w:val="single" w:sz="4" w:space="0" w:color="auto"/>
+        <w:left w:val="single" w:sz="4" w:space="0" w:color="auto"/>
+        <w:bottom w:val="single" w:sz="4" w:space="0" w:color="auto"/>
+        <w:right w:val="single" w:sz="4" w:space="0" w:color="auto"/>
+        <w:insideH w:val="single" w:sz="4" w:space="0" w:color="auto"/>
+        <w:insideV w:val="single" w:sz="4" w:space="0" w:color="auto"/>
+      </w:tblBorders>
+      <w:tblCellMar>
+        <w:top w:w="0" w:type="dxa"/>
+        <w:left w:w="108" w:type="dxa"/>
+        <w:bottom w:w="0" w:type="dxa"/>
+        <w:right w:w="108" w:type="dxa"/>
+      </w:tblCellMar>
+    </w:tblPr>
+  </w:style>
+  <w:style w:type="table" w:styleId="GridTable1Light">
+    <w:name w:val="Grid Table 1 Light"/>
+    <w:basedOn w:val="TableNormal"/>
+    <w:uiPriority w:val="46"/>
+    <w:rsid w:val="00136A0D"/>
+    <w:pPr>
+      <w:spacing w:after="0" w:line="240" w:lineRule="auto"/>
+    </w:pPr>
+    <w:tblPr>
+      <w:tblStyleRowBandSize w:val="1"/>
+      <w:tblStyleColBandSize w:val="1"/>
+      <w:tblInd w:w="0" w:type="dxa"/>
+      <w:tblBorders>
+        <w:top w:val="single" w:sz="4" w:space="0" w:color="999999" w:themeColor="text1" w:themeTint="66"/>
+        <w:left w:val="single" w:sz="4" w:space="0" w:color="999999" w:themeColor="text1" w:themeTint="66"/>
+        <w:bottom w:val="single" w:sz="4" w:space="0" w:color="999999" w:themeColor="text1" w:themeTint="66"/>
+        <w:right w:val="single" w:sz="4" w:space="0" w:color="999999" w:themeColor="text1" w:themeTint="66"/>
+        <w:insideH w:val="single" w:sz="4" w:space="0" w:color="999999" w:themeColor="text1" w:themeTint="66"/>
+        <w:insideV w:val="single" w:sz="4" w:space="0" w:color="999999" w:themeColor="text1" w:themeTint="66"/>
+      </w:tblBorders>
+      <w:tblCellMar>
+        <w:top w:w="0" w:type="dxa"/>
+        <w:left w:w="108" w:type="dxa"/>
+        <w:bottom w:w="0" w:type="dxa"/>
+        <w:right w:w="108" w:type="dxa"/>
+      </w:tblCellMar>
+    </w:tblPr>
+    <w:tblStylePr w:type="firstRow">
+      <w:rPr>
+        <w:b/>
+        <w:bCs/>
+      </w:rPr>
+      <w:tblPr/>
+      <w:tcPr>
+        <w:tcBorders>
+          <w:bottom w:val="single" w:sz="12" w:space="0" w:color="666666" w:themeColor="text1" w:themeTint="99"/>
+        </w:tcBorders>
+      </w:tcPr>
+    </w:tblStylePr>
+    <w:tblStylePr w:type="lastRow">
+      <w:rPr>
+        <w:b/>
+        <w:bCs/>
+      </w:rPr>
+      <w:tblPr/>
+      <w:tcPr>
+        <w:tcBorders>
+          <w:top w:val="double" w:sz="2" w:space="0" w:color="666666" w:themeColor="text1" w:themeTint="99"/>
+        </w:tcBorders>
+      </w:tcPr>
+    </w:tblStylePr>
+    <w:tblStylePr w:type="firstCol">
+      <w:rPr>
+        <w:b/>
+        <w:bCs/>
+      </w:rPr>
+    </w:tblStylePr>
+    <w:tblStylePr w:type="lastCol">
+      <w:rPr>
+        <w:b/>
+        <w:bCs/>
+      </w:rPr>
+    </w:tblStylePr>
+  </w:style>
 </w:styles>
 </file>
 
@@ -18267,6 +20628,7 @@
   </w:compat>
   <w:rsids>
     <w:rsidRoot w:val="008B7937"/>
+    <w:rsid w:val="00493852"/>
     <w:rsid w:val="008B7937"/>
     <w:rsid w:val="00D5702B"/>
   </w:rsids>
@@ -19092,7 +21454,7 @@
 </file>
 
 <file path=customXml/itemProps1.xml><?xml version="1.0" encoding="utf-8"?>
-<ds:datastoreItem xmlns:ds="http://schemas.openxmlformats.org/officeDocument/2006/customXml" ds:itemID="{347E40C0-4F13-46FA-9081-84E2746613AF}">
+<ds:datastoreItem xmlns:ds="http://schemas.openxmlformats.org/officeDocument/2006/customXml" ds:itemID="{6CC0EA43-2154-4DA8-91DB-2102A92D5138}">
   <ds:schemaRefs>
     <ds:schemaRef ds:uri="http://schemas.openxmlformats.org/officeDocument/2006/bibliography"/>
   </ds:schemaRefs>

</xml_diff>